<commit_message>
Update prompts and Apache Ant docs
</commit_message>
<xml_diff>
--- a/dev-topics-llmexamples/dev-topics-filechecker/prompts/FileTreeBuilder.docx
+++ b/dev-topics-llmexamples/dev-topics-filechecker/prompts/FileTreeBuilder.docx
@@ -72,40 +72,10 @@
       <w:r>
         <w:t>.</w:t>
       </w:r>
-      <w:r>
-        <w:t xml:space="preserve"> </w:t>
-      </w:r>
-      <w:r>
-        <w:t xml:space="preserve">Avoid </w:t>
-      </w:r>
-      <w:r>
-        <w:t xml:space="preserve">using </w:t>
-      </w:r>
-      <w:r>
-        <w:t>java.nio.file.Paths.get(</w:t>
-      </w:r>
-      <w:r>
-        <w:t>)</w:t>
-      </w:r>
-      <w:r>
-        <w:t xml:space="preserve"> because the Path</w:t>
-      </w:r>
-      <w:r>
-        <w:t>.of()</w:t>
-      </w:r>
-      <w:r>
-        <w:t xml:space="preserve"> </w:t>
-      </w:r>
-      <w:r>
-        <w:t>is preferred</w:t>
-      </w:r>
-      <w:r>
-        <w:t>.</w:t>
-      </w:r>
-    </w:p>
-    <w:p>
-      <w:pPr>
-        <w:spacing w:line="240" w:lineRule="auto"/>
+    </w:p>
+    <w:p>
+      <w:pPr>
+        <w:spacing w:after="0" w:line="240" w:lineRule="auto"/>
       </w:pPr>
     </w:p>
     <w:p>
@@ -147,64 +117,88 @@
         <w:t xml:space="preserve">data”. You will create a Java class called FileTreeBuilder that will collect this metadata from the file system. </w:t>
       </w:r>
       <w:r>
-        <w:t>The i</w:t>
-      </w:r>
-      <w:r>
-        <w:t xml:space="preserve">nput directory tree contains no </w:t>
+        <w:t>U</w:t>
+      </w:r>
+      <w:r>
+        <w:t>se toRealPath</w:t>
+      </w:r>
+      <w:r>
+        <w:t>()</w:t>
+      </w:r>
+      <w:r>
+        <w:t xml:space="preserve"> to follow any Symbolic links that may be present. </w:t>
+      </w:r>
+      <w:r>
+        <w:t xml:space="preserve">The top-level directory, </w:t>
+      </w:r>
+      <w:r>
+        <w:t xml:space="preserve">called </w:t>
+      </w:r>
+      <w:r>
+        <w:t xml:space="preserve">the </w:t>
+      </w:r>
+      <w:r>
+        <w:t>root</w:t>
+      </w:r>
+      <w:r>
+        <w:t xml:space="preserve"> directory, defines the files to be processed</w:t>
+      </w:r>
+      <w:r>
+        <w:t>.</w:t>
+      </w:r>
+      <w:r>
+        <w:t xml:space="preserve"> File system traversal and the resulting metadata will </w:t>
+      </w:r>
+      <w:r>
+        <w:t>depend</w:t>
+      </w:r>
+      <w:r>
+        <w:t xml:space="preserve"> on </w:t>
+      </w:r>
+      <w:r>
+        <w:t>Java NIO</w:t>
+      </w:r>
+      <w:r>
+        <w:t xml:space="preserve"> implementation</w:t>
+      </w:r>
+      <w:r>
+        <w:t>.</w:t>
+      </w:r>
+      <w:r>
+        <w:t xml:space="preserve"> </w:t>
       </w:r>
       <w:r>
         <w:t>S</w:t>
       </w:r>
       <w:r>
-        <w:t>ymbolic links;</w:t>
-      </w:r>
-      <w:r>
-        <w:t xml:space="preserve"> </w:t>
-      </w:r>
-      <w:r>
-        <w:t>so,</w:t>
-      </w:r>
-      <w:r>
-        <w:t xml:space="preserve"> the</w:t>
-      </w:r>
-      <w:r>
-        <w:t xml:space="preserve"> implementation does not check for them.</w:t>
-      </w:r>
-      <w:r>
-        <w:t xml:space="preserve"> </w:t>
-      </w:r>
-      <w:r>
-        <w:t xml:space="preserve">The top-level directory, </w:t>
-      </w:r>
-      <w:r>
-        <w:t xml:space="preserve">called </w:t>
-      </w:r>
-      <w:r>
-        <w:t xml:space="preserve">the </w:t>
-      </w:r>
-      <w:r>
-        <w:t>root</w:t>
-      </w:r>
-      <w:r>
-        <w:t xml:space="preserve"> directory, defines the files to be processed</w:t>
-      </w:r>
-      <w:r>
-        <w:t>.</w:t>
-      </w:r>
-      <w:r>
-        <w:t xml:space="preserve"> File system traversal and the resulting metadata will </w:t>
-      </w:r>
-      <w:r>
-        <w:t>depend</w:t>
-      </w:r>
-      <w:r>
-        <w:t xml:space="preserve"> on </w:t>
-      </w:r>
-      <w:r>
-        <w:t>Java NIO</w:t>
-      </w:r>
-      <w:r>
-        <w:t>.</w:t>
+        <w:t>ymbolic link</w:t>
+      </w:r>
+      <w:r>
+        <w:t>s</w:t>
+      </w:r>
+      <w:r>
+        <w:t xml:space="preserve"> resolv</w:t>
+      </w:r>
+      <w:r>
+        <w:t>ing</w:t>
+      </w:r>
+      <w:r>
+        <w:t xml:space="preserve"> outside the root</w:t>
+      </w:r>
+      <w:r>
+        <w:t xml:space="preserve">, for both directories and non-directories, </w:t>
+      </w:r>
+      <w:r>
+        <w:t>are</w:t>
+      </w:r>
+      <w:r>
+        <w:t xml:space="preserve"> allowed. BFS will traverse it as a real directory, which may surprise callers.</w:t>
+      </w:r>
+      <w:r>
+        <w:t xml:space="preserve"> The same </w:t>
+      </w:r>
+      <w:r>
+        <w:t>action is taken for non-directory files. A failure to compute a relative directory path to the root directory results in a wrapped RuntimeException.</w:t>
       </w:r>
     </w:p>
     <w:p>
@@ -239,59 +233,98 @@
     </w:p>
     <w:p>
       <w:pPr>
+        <w:spacing w:after="0" w:line="240" w:lineRule="auto"/>
+      </w:pPr>
+      <w:r>
+        <w:t>Only Initialization failures (e.g., validating root readability) should produce an IllegalArgumentException with a message describing the problem, which immediately terminates the traverse method.</w:t>
+      </w:r>
+    </w:p>
+    <w:p>
+      <w:pPr>
+        <w:spacing w:after="0" w:line="240" w:lineRule="auto"/>
+      </w:pPr>
+    </w:p>
+    <w:p>
+      <w:pPr>
         <w:spacing w:line="240" w:lineRule="auto"/>
       </w:pPr>
       <w:r>
-        <w:t>Any failure to inspect a directory or file</w:t>
-      </w:r>
-      <w:r>
-        <w:t xml:space="preserve"> after initialization</w:t>
+        <w:t xml:space="preserve">Any </w:t>
+      </w:r>
+      <w:r>
+        <w:t>exception</w:t>
+      </w:r>
+      <w:r>
+        <w:t xml:space="preserve"> occurring during iteration of a DirectoryStream results in </w:t>
+      </w:r>
+      <w:r>
+        <w:t>throwing</w:t>
+      </w:r>
+      <w:r>
+        <w:t xml:space="preserve"> a wrapped</w:t>
+      </w:r>
+      <w:r>
+        <w:t xml:space="preserve"> R</w:t>
+      </w:r>
+      <w:r>
+        <w:t>untimeException</w:t>
+      </w:r>
+      <w:r>
+        <w:t>, which</w:t>
       </w:r>
       <w:r>
         <w:t xml:space="preserve"> </w:t>
       </w:r>
       <w:r>
+        <w:t>immediately terminates</w:t>
+      </w:r>
+      <w:r>
+        <w:t xml:space="preserve"> </w:t>
+      </w:r>
+      <w:r>
+        <w:t>the traverse method.</w:t>
+      </w:r>
+      <w:r>
+        <w:t xml:space="preserve"> This includes failure to read file attributes.</w:t>
+      </w:r>
+      <w:r>
+        <w:t xml:space="preserve"> A wrapped Runtime exception includes the exception encountered as the cause of the wrapped RuntimeException.</w:t>
+      </w:r>
+    </w:p>
+    <w:p>
+      <w:pPr>
+        <w:spacing w:line="240" w:lineRule="auto"/>
+      </w:pPr>
+      <w:r>
+        <w:t>A DirectoryStream</w:t>
+      </w:r>
+      <w:r>
+        <w:t xml:space="preserve"> failure to read a single entry should cause the stream iteration to throw, which is then wrapped and propagated</w:t>
+      </w:r>
+      <w:r>
+        <w:t>, which immediately terminates the traverse method.</w:t>
+      </w:r>
+    </w:p>
+    <w:p>
+      <w:pPr>
+        <w:spacing w:after="0" w:line="240" w:lineRule="auto"/>
         <w:rPr>
           <w:b/>
           <w:bCs/>
         </w:rPr>
-        <w:t>immediately aborts traversal</w:t>
-      </w:r>
-      <w:r>
-        <w:t>, and the method throws a RuntimeException wrapping the cause</w:t>
-      </w:r>
-      <w:r>
-        <w:t>.</w:t>
-      </w:r>
-    </w:p>
-    <w:p>
-      <w:pPr>
-        <w:spacing w:line="240" w:lineRule="auto"/>
-      </w:pPr>
-      <w:r>
-        <w:t>Any I/O failure encountered after initialization must cause immediate termination of traversal, and traverse must throw a RuntimeException whose cause is the underlying exception. No partial results may be returned.</w:t>
-      </w:r>
-    </w:p>
-    <w:p>
-      <w:pPr>
-        <w:spacing w:after="0" w:line="240" w:lineRule="auto"/>
+      </w:pPr>
+      <w:r>
         <w:rPr>
           <w:b/>
           <w:bCs/>
         </w:rPr>
-      </w:pPr>
+        <w:t>Solution Outlin</w:t>
+      </w:r>
       <w:r>
         <w:rPr>
           <w:b/>
           <w:bCs/>
         </w:rPr>
-        <w:t>Solution Outlin</w:t>
-      </w:r>
-      <w:r>
-        <w:rPr>
-          <w:b/>
-          <w:bCs/>
-        </w:rPr>
         <w:t>e</w:t>
       </w:r>
     </w:p>
@@ -305,16 +338,35 @@
         <w:spacing w:after="0" w:line="240" w:lineRule="auto"/>
       </w:pPr>
       <w:r>
-        <w:t>All uses of the word “record” refer to the class java.lang.Record and its use in a record declaration.</w:t>
+        <w:t xml:space="preserve">All uses of the word “record” refer to the class java.lang.Record and its use in a record declaration. </w:t>
+      </w:r>
+      <w:r>
+        <w:t>You create FileTreeBuilder with a</w:t>
+      </w:r>
+      <w:r>
+        <w:t xml:space="preserve"> public method </w:t>
+      </w:r>
+      <w:r>
+        <w:rPr>
+          <w:rFonts w:ascii="Lucida Console" w:hAnsi="Lucida Console"/>
+          <w:sz w:val="22"/>
+          <w:szCs w:val="22"/>
+        </w:rPr>
+        <w:t>"</w:t>
+      </w:r>
+      <w:r>
+        <w:t>traverse</w:t>
+      </w:r>
+      <w:r>
+        <w:rPr>
+          <w:rFonts w:ascii="Lucida Console" w:hAnsi="Lucida Console"/>
+          <w:sz w:val="22"/>
+          <w:szCs w:val="22"/>
+        </w:rPr>
+        <w:t>"</w:t>
       </w:r>
       <w:r>
         <w:t xml:space="preserve"> </w:t>
-      </w:r>
-      <w:r>
-        <w:t>You create FileTreeBuilder with a</w:t>
-      </w:r>
-      <w:r>
-        <w:t xml:space="preserve"> public method “traverse” </w:t>
       </w:r>
       <w:r>
         <w:t xml:space="preserve">that </w:t>
@@ -377,6 +429,36 @@
       <w:r>
         <w:t>.</w:t>
       </w:r>
+      <w:r>
+        <w:t xml:space="preserve"> </w:t>
+      </w:r>
+      <w:r>
+        <w:t>If the DirectoryStream used to traverse the root</w:t>
+      </w:r>
+      <w:r>
+        <w:t xml:space="preserve"> </w:t>
+      </w:r>
+      <w:r>
+        <w:t xml:space="preserve">encounters an exception then </w:t>
+      </w:r>
+      <w:r>
+        <w:t>throw a</w:t>
+      </w:r>
+      <w:r>
+        <w:t xml:space="preserve"> wrapped </w:t>
+      </w:r>
+      <w:r>
+        <w:t>RuntimeException</w:t>
+      </w:r>
+      <w:r>
+        <w:t xml:space="preserve"> </w:t>
+      </w:r>
+      <w:r>
+        <w:t>and the method must abort immediately</w:t>
+      </w:r>
+      <w:r>
+        <w:t xml:space="preserve">. </w:t>
+      </w:r>
     </w:p>
     <w:p>
       <w:pPr>
@@ -412,33 +494,54 @@
         <w:t xml:space="preserve"> instances</w:t>
       </w:r>
       <w:r>
+        <w:t>, one for each directory encountered</w:t>
+      </w:r>
+      <w:r>
         <w:t xml:space="preserve">. </w:t>
       </w:r>
       <w:r>
-        <w:t>We will call this dat</w:t>
-      </w:r>
-      <w:r>
-        <w:t>a structure</w:t>
-      </w:r>
-      <w:r>
-        <w:t xml:space="preserve"> a </w:t>
-      </w:r>
-      <w:r>
-        <w:t>“tree”.</w:t>
+        <w:t>If the root directory is empty, the list must still contain one Branch</w:t>
+      </w:r>
+      <w:r>
+        <w:t xml:space="preserve">. </w:t>
+      </w:r>
+      <w:r>
+        <w:t>We will call this data structure a “tree”. The tree will be</w:t>
+      </w:r>
+      <w:r>
+        <w:t xml:space="preserve"> non-empty even if</w:t>
       </w:r>
       <w:r>
         <w:t xml:space="preserve"> </w:t>
       </w:r>
       <w:r>
-        <w:t>A Branch is created for every directory encountered</w:t>
-      </w:r>
-      <w:r>
-        <w:t xml:space="preserve"> in traversal.</w:t>
+        <w:t>all</w:t>
       </w:r>
       <w:r>
         <w:t xml:space="preserve"> </w:t>
       </w:r>
       <w:r>
+        <w:t xml:space="preserve">encountered </w:t>
+      </w:r>
+      <w:r>
+        <w:t>dir</w:t>
+      </w:r>
+      <w:r>
+        <w:t>ectories</w:t>
+      </w:r>
+      <w:r>
+        <w:t xml:space="preserve"> </w:t>
+      </w:r>
+      <w:r>
+        <w:t>are</w:t>
+      </w:r>
+      <w:r>
+        <w:t xml:space="preserve"> empty</w:t>
+      </w:r>
+      <w:r>
+        <w:t xml:space="preserve">. </w:t>
+      </w:r>
+      <w:r>
         <w:t>If a</w:t>
       </w:r>
       <w:r>
@@ -455,6 +558,113 @@
       </w:r>
       <w:r>
         <w:t>created.</w:t>
+      </w:r>
+    </w:p>
+    <w:p>
+      <w:pPr>
+        <w:spacing w:after="0" w:line="240" w:lineRule="auto"/>
+      </w:pPr>
+    </w:p>
+    <w:p>
+      <w:pPr>
+        <w:spacing w:after="0" w:line="240" w:lineRule="auto"/>
+      </w:pPr>
+      <w:r>
+        <w:t>Note: Order constraints on the returned branch list are</w:t>
+      </w:r>
+      <w:r>
+        <w:t>:</w:t>
+      </w:r>
+    </w:p>
+    <w:p>
+      <w:pPr>
+        <w:pStyle w:val="ListParagraph"/>
+        <w:numPr>
+          <w:ilvl w:val="0"/>
+          <w:numId w:val="6"/>
+        </w:numPr>
+        <w:spacing w:after="0" w:line="240" w:lineRule="auto"/>
+      </w:pPr>
+      <w:r>
+        <w:t>Branch list must represent directories in BFS order</w:t>
+      </w:r>
+      <w:r>
+        <w:t>.</w:t>
+      </w:r>
+    </w:p>
+    <w:p>
+      <w:pPr>
+        <w:pStyle w:val="ListParagraph"/>
+        <w:numPr>
+          <w:ilvl w:val="0"/>
+          <w:numId w:val="6"/>
+        </w:numPr>
+        <w:spacing w:after="0" w:line="240" w:lineRule="auto"/>
+      </w:pPr>
+      <w:r>
+        <w:t>FileInfo ordering must preserve stream order</w:t>
+      </w:r>
+      <w:r>
+        <w:t>.</w:t>
+      </w:r>
+    </w:p>
+    <w:p>
+      <w:pPr>
+        <w:pStyle w:val="ListParagraph"/>
+        <w:numPr>
+          <w:ilvl w:val="0"/>
+          <w:numId w:val="6"/>
+        </w:numPr>
+        <w:spacing w:after="0" w:line="240" w:lineRule="auto"/>
+      </w:pPr>
+      <w:r>
+        <w:t>T</w:t>
+      </w:r>
+      <w:r>
+        <w:t>he branch list need</w:t>
+      </w:r>
+      <w:r>
+        <w:t>s</w:t>
+      </w:r>
+      <w:r>
+        <w:t xml:space="preserve"> to preserve the order of subdirectory discovery exactly</w:t>
+      </w:r>
+      <w:r>
+        <w:t>.</w:t>
+      </w:r>
+    </w:p>
+    <w:p>
+      <w:pPr>
+        <w:spacing w:after="0" w:line="240" w:lineRule="auto"/>
+      </w:pPr>
+    </w:p>
+    <w:p>
+      <w:pPr>
+        <w:spacing w:after="0" w:line="240" w:lineRule="auto"/>
+        <w:rPr>
+          <w:b/>
+          <w:bCs/>
+        </w:rPr>
+      </w:pPr>
+      <w:r>
+        <w:rPr>
+          <w:b/>
+          <w:bCs/>
+        </w:rPr>
+        <w:t>Traverse Method</w:t>
+      </w:r>
+    </w:p>
+    <w:p>
+      <w:pPr>
+        <w:spacing w:after="0" w:line="240" w:lineRule="auto"/>
+      </w:pPr>
+    </w:p>
+    <w:p>
+      <w:pPr>
+        <w:spacing w:after="0" w:line="240" w:lineRule="auto"/>
+      </w:pPr>
+      <w:r>
+        <w:t>The signature of the traverse method is:</w:t>
       </w:r>
     </w:p>
     <w:p>
@@ -479,31 +689,41 @@
       <w:pPr>
         <w:spacing w:after="0" w:line="240" w:lineRule="auto"/>
       </w:pPr>
-    </w:p>
-    <w:p>
-      <w:pPr>
-        <w:spacing w:after="0" w:line="240" w:lineRule="auto"/>
-      </w:pPr>
-      <w:r>
-        <w:t>For the initial branch, set relativeDirectory to the normalized absolute path of initDir</w:t>
+      <w:r>
+        <w:t>S</w:t>
+      </w:r>
+    </w:p>
+    <w:p>
+      <w:pPr>
+        <w:spacing w:after="0" w:line="240" w:lineRule="auto"/>
+      </w:pPr>
+      <w:r>
+        <w:t xml:space="preserve">The </w:t>
+      </w:r>
+      <w:r>
+        <w:t>traverse method</w:t>
+      </w:r>
+      <w:r>
+        <w:t xml:space="preserve"> will r</w:t>
+      </w:r>
+      <w:r>
+        <w:t xml:space="preserve">esolve Symbolic links and </w:t>
+      </w:r>
+      <w:r>
+        <w:t>normalize</w:t>
+      </w:r>
+      <w:r>
+        <w:t xml:space="preserve"> all directory file paths</w:t>
+      </w:r>
+      <w:r>
+        <w:t xml:space="preserve"> while building the Branch list</w:t>
       </w:r>
       <w:r>
         <w:t xml:space="preserve">. </w:t>
       </w:r>
       <w:r>
-        <w:t>Do not perform symbolic-link resolution using toRealPath()</w:t>
-      </w:r>
-      <w:r>
-        <w:t>.</w:t>
-      </w:r>
-      <w:r>
-        <w:t xml:space="preserve"> For example:</w:t>
-      </w:r>
-    </w:p>
-    <w:p>
-      <w:pPr>
-        <w:spacing w:after="0" w:line="240" w:lineRule="auto"/>
-      </w:pPr>
+        <w:t>For example:</w:t>
+      </w:r>
     </w:p>
     <w:p>
       <w:pPr>
@@ -515,84 +735,249 @@
         <w:spacing w:after="0" w:line="240" w:lineRule="auto"/>
       </w:pPr>
       <w:r>
-        <w:lastRenderedPageBreak/>
-        <w:t>initDir.toAbsolutePath().normalize()</w:t>
-      </w:r>
-    </w:p>
-    <w:p>
-      <w:pPr>
-        <w:spacing w:after="0" w:line="240" w:lineRule="auto"/>
-      </w:pPr>
-    </w:p>
-    <w:p>
-      <w:pPr>
-        <w:spacing w:after="0" w:line="240" w:lineRule="auto"/>
-      </w:pPr>
-      <w:r>
-        <w:t xml:space="preserve">For subsequent Branch entries, </w:t>
-      </w:r>
-      <w:r>
-        <w:t xml:space="preserve">the relativeDirectory entry </w:t>
-      </w:r>
-      <w:r>
-        <w:t xml:space="preserve">is all the </w:t>
-      </w:r>
-      <w:r>
-        <w:t>path segments beyond the normalized initDir path.</w:t>
+        <w:t>initDir.to</w:t>
+      </w:r>
+      <w:r>
+        <w:t>Real</w:t>
+      </w:r>
+      <w:r>
+        <w:t>Path().normalize()</w:t>
+      </w:r>
+    </w:p>
+    <w:p>
+      <w:pPr>
+        <w:spacing w:after="0" w:line="240" w:lineRule="auto"/>
+      </w:pPr>
+    </w:p>
+    <w:p>
+      <w:pPr>
+        <w:spacing w:after="0" w:line="240" w:lineRule="auto"/>
+      </w:pPr>
+      <w:r>
+        <w:t xml:space="preserve">Note that </w:t>
+      </w:r>
+      <w:r>
+        <w:t>Symbolic link</w:t>
+      </w:r>
+      <w:r>
+        <w:t xml:space="preserve">ed directories should be traversed as if they </w:t>
+      </w:r>
+      <w:r>
+        <w:t>were</w:t>
+      </w:r>
+      <w:r>
+        <w:t xml:space="preserve"> real subdirectories</w:t>
+      </w:r>
+      <w:r>
+        <w:t>.</w:t>
+      </w:r>
+      <w:r>
+        <w:t xml:space="preserve">  Any cycles introduced by </w:t>
+      </w:r>
+      <w:r>
+        <w:t>Symbolic link</w:t>
+      </w:r>
+      <w:r>
+        <w:t>ed directories</w:t>
       </w:r>
       <w:r>
         <w:t xml:space="preserve"> </w:t>
       </w:r>
       <w:r>
-        <w:t>These are purely relative path values from the root path.</w:t>
-      </w:r>
-      <w:r>
-        <w:t xml:space="preserve"> U</w:t>
-      </w:r>
-      <w:r>
-        <w:t xml:space="preserve">se system default </w:t>
-      </w:r>
-      <w:r>
-        <w:t xml:space="preserve">path </w:t>
-      </w:r>
-      <w:r>
-        <w:t>separators</w:t>
-      </w:r>
-      <w:r>
-        <w:t>.</w:t>
-      </w:r>
-    </w:p>
-    <w:p>
-      <w:pPr>
-        <w:spacing w:after="0" w:line="240" w:lineRule="auto"/>
-      </w:pPr>
-    </w:p>
-    <w:p>
-      <w:pPr>
-        <w:spacing w:after="0" w:line="240" w:lineRule="auto"/>
-      </w:pPr>
-      <w:r>
-        <w:t>Here is a Java example of processing paths for the Branch list. The subDir variable in the example below is how the relative directory is processed for all subsequent Branch entries after the first entry. The baseDir variable shows how to process the initial Branch entry in the method return.</w:t>
-      </w:r>
-    </w:p>
-    <w:p>
-      <w:pPr>
-        <w:spacing w:after="0" w:line="240" w:lineRule="auto"/>
-      </w:pPr>
-    </w:p>
-    <w:p>
-      <w:pPr>
-        <w:spacing w:after="0" w:line="240" w:lineRule="auto"/>
+        <w:t xml:space="preserve">traversal </w:t>
+      </w:r>
+      <w:r>
         <w:rPr>
           <w:b/>
           <w:bCs/>
         </w:rPr>
-      </w:pPr>
-      <w:r>
+        <w:t>must</w:t>
+      </w:r>
+      <w:r>
+        <w:t xml:space="preserve"> abort immediately</w:t>
+      </w:r>
+      <w:r>
+        <w:t>.</w:t>
+      </w:r>
+      <w:r>
+        <w:t xml:space="preserve"> </w:t>
+      </w:r>
+      <w:r>
+        <w:t>Check for duplicated paths by m</w:t>
+      </w:r>
+      <w:r>
+        <w:t>aintain</w:t>
+      </w:r>
+      <w:r>
+        <w:t>ing</w:t>
+      </w:r>
+      <w:r>
+        <w:t xml:space="preserve"> a Set&lt;Path&gt; of canonical (real) directories.</w:t>
+      </w:r>
+      <w:r>
+        <w:t xml:space="preserve"> Each queued path is resolved using </w:t>
+      </w:r>
+      <w:r>
+        <w:rPr>
+          <w:rFonts w:ascii="Lucida Console" w:hAnsi="Lucida Console"/>
+          <w:sz w:val="22"/>
+          <w:szCs w:val="22"/>
+        </w:rPr>
+        <w:t>"</w:t>
+      </w:r>
+      <w:r>
+        <w:t>toRealPath</w:t>
+      </w:r>
+      <w:r>
+        <w:t>(</w:t>
+      </w:r>
+      <w:r>
+        <w:t>).normalize()</w:t>
+      </w:r>
+      <w:r>
+        <w:rPr>
+          <w:rFonts w:ascii="Lucida Console" w:hAnsi="Lucida Console"/>
+          <w:sz w:val="22"/>
+          <w:szCs w:val="22"/>
+        </w:rPr>
+        <w:t>"</w:t>
+      </w:r>
+      <w:r>
+        <w:t>.</w:t>
+      </w:r>
+      <w:r>
+        <w:t xml:space="preserve"> If a resolved path has already been visited, </w:t>
+      </w:r>
+      <w:r>
+        <w:t xml:space="preserve">whether or not caused by a Symbolic link file, </w:t>
+      </w:r>
+      <w:r>
+        <w:t xml:space="preserve">throw a </w:t>
+      </w:r>
+      <w:r>
+        <w:t xml:space="preserve">wrapped </w:t>
+      </w:r>
+      <w:r>
+        <w:t>RuntimeException listing the revisited path in its message.</w:t>
+      </w:r>
+      <w:r>
+        <w:t xml:space="preserve"> </w:t>
+      </w:r>
+      <w:r>
+        <w:t xml:space="preserve">BFS order </w:t>
+      </w:r>
+      <w:r>
+        <w:t xml:space="preserve">will be followed </w:t>
+      </w:r>
+      <w:r>
+        <w:t xml:space="preserve">but relativeDirectory values may appear non-sequential if </w:t>
+      </w:r>
+      <w:r>
+        <w:t>S</w:t>
+      </w:r>
+      <w:r>
+        <w:t>ymbolic links introduce normalization differences</w:t>
+      </w:r>
+      <w:r>
+        <w:t>.</w:t>
+      </w:r>
+    </w:p>
+    <w:p>
+      <w:pPr>
+        <w:spacing w:after="0" w:line="240" w:lineRule="auto"/>
+      </w:pPr>
+    </w:p>
+    <w:p>
+      <w:pPr>
+        <w:spacing w:after="0" w:line="240" w:lineRule="auto"/>
+      </w:pPr>
+      <w:r>
+        <w:lastRenderedPageBreak/>
+        <w:t>The root branch uses a canonical absolute path</w:t>
+      </w:r>
+      <w:r>
+        <w:t xml:space="preserve"> for the relativeDirectory</w:t>
+      </w:r>
+      <w:r>
+        <w:t xml:space="preserve"> </w:t>
+      </w:r>
+      <w:r>
+        <w:t xml:space="preserve">branch </w:t>
+      </w:r>
+      <w:r>
+        <w:t>value</w:t>
+      </w:r>
+      <w:r>
+        <w:t>; every subsequent branch uses a canonical path relative to that root</w:t>
+      </w:r>
+      <w:r>
+        <w:t xml:space="preserve"> for the relativeDirectory</w:t>
+      </w:r>
+      <w:r>
+        <w:t xml:space="preserve"> value</w:t>
+      </w:r>
+      <w:r>
+        <w:t>.</w:t>
+      </w:r>
+      <w:r>
+        <w:t xml:space="preserve"> </w:t>
+      </w:r>
+      <w:r>
+        <w:t>U</w:t>
+      </w:r>
+      <w:r>
+        <w:t xml:space="preserve">se </w:t>
+      </w:r>
+      <w:r>
+        <w:t xml:space="preserve">file </w:t>
+      </w:r>
+      <w:r>
+        <w:t xml:space="preserve">system default </w:t>
+      </w:r>
+      <w:r>
+        <w:t xml:space="preserve">path </w:t>
+      </w:r>
+      <w:r>
+        <w:t>separators</w:t>
+      </w:r>
+      <w:r>
+        <w:t xml:space="preserve"> in the text value of the path.</w:t>
+      </w:r>
+      <w:r>
+        <w:t xml:space="preserve"> </w:t>
+      </w:r>
+    </w:p>
+    <w:p>
+      <w:pPr>
+        <w:spacing w:after="0" w:line="240" w:lineRule="auto"/>
+      </w:pPr>
+    </w:p>
+    <w:p>
+      <w:pPr>
+        <w:spacing w:after="0" w:line="240" w:lineRule="auto"/>
+      </w:pPr>
+      <w:r>
+        <w:t>Here is a Java example of processing paths for the Branch list. The subDir variable in the example below is how the relative directory is processed for all subsequent Branch entries after the first entry. The baseDir variable shows how to process the initial Branch entry in the method return.</w:t>
+      </w:r>
+    </w:p>
+    <w:p>
+      <w:pPr>
+        <w:spacing w:after="0" w:line="240" w:lineRule="auto"/>
+      </w:pPr>
+    </w:p>
+    <w:p>
+      <w:pPr>
+        <w:spacing w:after="0" w:line="240" w:lineRule="auto"/>
         <w:rPr>
           <w:b/>
           <w:bCs/>
         </w:rPr>
+      </w:pPr>
+      <w:r>
+        <w:rPr>
+          <w:b/>
+          <w:bCs/>
+        </w:rPr>
         <w:t>Java Example of relativeDirectory Processing</w:t>
       </w:r>
     </w:p>
@@ -606,13 +991,17 @@
         <w:spacing w:after="0" w:line="240" w:lineRule="auto"/>
         <w:rPr>
           <w:rFonts w:ascii="Lucida Console" w:hAnsi="Lucida Console"/>
+          <w:sz w:val="22"/>
+          <w:szCs w:val="22"/>
         </w:rPr>
       </w:pPr>
       <w:r>
         <w:rPr>
           <w:rFonts w:ascii="Lucida Console" w:hAnsi="Lucida Console"/>
-        </w:rPr>
-        <w:t>jshell&gt; var subDir = Path.of("C:\\Users\\Don\\OneDrive\\Documents\\").normalize()</w:t>
+          <w:sz w:val="22"/>
+          <w:szCs w:val="22"/>
+        </w:rPr>
+        <w:t>jshell&gt; var baseDir = Path.of("C:\\Users\\Don").toRealPath().normalize()</w:t>
       </w:r>
     </w:p>
     <w:p>
@@ -620,11 +1009,61 @@
         <w:spacing w:after="0" w:line="240" w:lineRule="auto"/>
         <w:rPr>
           <w:rFonts w:ascii="Lucida Console" w:hAnsi="Lucida Console"/>
+          <w:sz w:val="22"/>
+          <w:szCs w:val="22"/>
         </w:rPr>
       </w:pPr>
       <w:r>
         <w:rPr>
           <w:rFonts w:ascii="Lucida Console" w:hAnsi="Lucida Console"/>
+          <w:sz w:val="22"/>
+          <w:szCs w:val="22"/>
+        </w:rPr>
+        <w:t>baseDir ==&gt; C:\Users\Don</w:t>
+      </w:r>
+    </w:p>
+    <w:p>
+      <w:pPr>
+        <w:spacing w:after="0" w:line="240" w:lineRule="auto"/>
+        <w:rPr>
+          <w:rFonts w:ascii="Lucida Console" w:hAnsi="Lucida Console"/>
+          <w:sz w:val="22"/>
+          <w:szCs w:val="22"/>
+        </w:rPr>
+      </w:pPr>
+    </w:p>
+    <w:p>
+      <w:pPr>
+        <w:spacing w:after="0" w:line="240" w:lineRule="auto"/>
+        <w:rPr>
+          <w:rFonts w:ascii="Lucida Console" w:hAnsi="Lucida Console"/>
+          <w:sz w:val="22"/>
+          <w:szCs w:val="22"/>
+        </w:rPr>
+      </w:pPr>
+      <w:r>
+        <w:rPr>
+          <w:rFonts w:ascii="Lucida Console" w:hAnsi="Lucida Console"/>
+          <w:sz w:val="22"/>
+          <w:szCs w:val="22"/>
+        </w:rPr>
+        <w:t>jshell&gt; var subDir = Path.of("C:\\Users\\Don\\OneDrive\\Documents\\").toRealPath().normalize()</w:t>
+      </w:r>
+    </w:p>
+    <w:p>
+      <w:pPr>
+        <w:spacing w:after="0" w:line="240" w:lineRule="auto"/>
+        <w:rPr>
+          <w:rFonts w:ascii="Lucida Console" w:hAnsi="Lucida Console"/>
+          <w:sz w:val="22"/>
+          <w:szCs w:val="22"/>
+        </w:rPr>
+      </w:pPr>
+      <w:r>
+        <w:rPr>
+          <w:rFonts w:ascii="Lucida Console" w:hAnsi="Lucida Console"/>
+          <w:sz w:val="22"/>
+          <w:szCs w:val="22"/>
         </w:rPr>
         <w:t>subDir ==&gt; C:\Users\Don\OneDrive\Documents</w:t>
       </w:r>
@@ -634,6 +1073,8 @@
         <w:spacing w:after="0" w:line="240" w:lineRule="auto"/>
         <w:rPr>
           <w:rFonts w:ascii="Lucida Console" w:hAnsi="Lucida Console"/>
+          <w:sz w:val="22"/>
+          <w:szCs w:val="22"/>
         </w:rPr>
       </w:pPr>
     </w:p>
@@ -642,73 +1083,31 @@
         <w:spacing w:after="0" w:line="240" w:lineRule="auto"/>
         <w:rPr>
           <w:rFonts w:ascii="Lucida Console" w:hAnsi="Lucida Console"/>
+          <w:sz w:val="22"/>
+          <w:szCs w:val="22"/>
         </w:rPr>
       </w:pPr>
       <w:r>
         <w:rPr>
           <w:rFonts w:ascii="Lucida Console" w:hAnsi="Lucida Console"/>
-        </w:rPr>
-        <w:t>jshell&gt; var baseDir = Path.of("C:\\Users\\Don"</w:t>
-      </w:r>
-      <w:r>
+          <w:sz w:val="22"/>
+          <w:szCs w:val="22"/>
+        </w:rPr>
+        <w:t>jshell&gt; var relDir = baseDir.relativize(subDir)</w:t>
+      </w:r>
+    </w:p>
+    <w:p>
+      <w:pPr>
+        <w:spacing w:after="0" w:line="240" w:lineRule="auto"/>
         <w:rPr>
           <w:rFonts w:ascii="Lucida Console" w:hAnsi="Lucida Console"/>
         </w:rPr>
-        <w:t>).normalize(</w:t>
-      </w:r>
+      </w:pPr>
       <w:r>
         <w:rPr>
           <w:rFonts w:ascii="Lucida Console" w:hAnsi="Lucida Console"/>
-        </w:rPr>
-        <w:t>)</w:t>
-      </w:r>
-    </w:p>
-    <w:p>
-      <w:pPr>
-        <w:spacing w:after="0" w:line="240" w:lineRule="auto"/>
-        <w:rPr>
-          <w:rFonts w:ascii="Lucida Console" w:hAnsi="Lucida Console"/>
-        </w:rPr>
-      </w:pPr>
-      <w:r>
-        <w:rPr>
-          <w:rFonts w:ascii="Lucida Console" w:hAnsi="Lucida Console"/>
-        </w:rPr>
-        <w:t>baseDir ==&gt; C:\Users\Don</w:t>
-      </w:r>
-    </w:p>
-    <w:p>
-      <w:pPr>
-        <w:spacing w:after="0" w:line="240" w:lineRule="auto"/>
-        <w:rPr>
-          <w:rFonts w:ascii="Lucida Console" w:hAnsi="Lucida Console"/>
-        </w:rPr>
-      </w:pPr>
-    </w:p>
-    <w:p>
-      <w:pPr>
-        <w:spacing w:after="0" w:line="240" w:lineRule="auto"/>
-        <w:rPr>
-          <w:rFonts w:ascii="Lucida Console" w:hAnsi="Lucida Console"/>
-        </w:rPr>
-      </w:pPr>
-      <w:r>
-        <w:rPr>
-          <w:rFonts w:ascii="Lucida Console" w:hAnsi="Lucida Console"/>
-        </w:rPr>
-        <w:t>jshell&gt; var relDir = baseDir.relativize(subDir)</w:t>
-      </w:r>
-    </w:p>
-    <w:p>
-      <w:pPr>
-        <w:spacing w:after="0" w:line="240" w:lineRule="auto"/>
-        <w:rPr>
-          <w:rFonts w:ascii="Lucida Console" w:hAnsi="Lucida Console"/>
-        </w:rPr>
-      </w:pPr>
-      <w:r>
-        <w:rPr>
-          <w:rFonts w:ascii="Lucida Console" w:hAnsi="Lucida Console"/>
+          <w:sz w:val="22"/>
+          <w:szCs w:val="22"/>
         </w:rPr>
         <w:t>relDir ==&gt; OneDrive\Documents</w:t>
       </w:r>
@@ -732,13 +1131,10 @@
         <w:t xml:space="preserve">which </w:t>
       </w:r>
       <w:r>
-        <w:t xml:space="preserve">never </w:t>
-      </w:r>
-      <w:r>
-        <w:t xml:space="preserve">describes </w:t>
-      </w:r>
-      <w:r>
-        <w:t>a directory,</w:t>
+        <w:t xml:space="preserve">only describes a file and </w:t>
+      </w:r>
+      <w:r>
+        <w:t>never a directory,</w:t>
       </w:r>
       <w:r>
         <w:t xml:space="preserve"> </w:t>
@@ -778,46 +1174,58 @@
         <w:spacing w:after="0" w:line="240" w:lineRule="auto"/>
       </w:pPr>
       <w:r>
+        <w:t>The fileName parameter is t</w:t>
+      </w:r>
+      <w:r>
+        <w:t>he simple file name (getFileName().toString())</w:t>
+      </w:r>
+      <w:r>
+        <w:t xml:space="preserve">.  </w:t>
+      </w:r>
+      <w:r>
+        <w:t xml:space="preserve">Note that only </w:t>
+      </w:r>
+      <w:r>
+        <w:t xml:space="preserve">BasicFileAttributes are required </w:t>
+      </w:r>
+      <w:r>
+        <w:t xml:space="preserve">for each file </w:t>
+      </w:r>
+      <w:r>
+        <w:t>(</w:t>
+      </w:r>
+      <w:r>
+        <w:t>Files.readAttributes</w:t>
+      </w:r>
+      <w:r>
+        <w:t>).</w:t>
+      </w:r>
+      <w:r>
+        <w:t xml:space="preserve"> Only normal files</w:t>
+      </w:r>
+      <w:r>
+        <w:t xml:space="preserve"> (</w:t>
+      </w:r>
+      <w:r>
+        <w:t>BasicFileAttributes.isRegularFile()</w:t>
+      </w:r>
+      <w:r>
+        <w:t>) are included in a FileInfo entry.</w:t>
+      </w:r>
+    </w:p>
+    <w:p>
+      <w:pPr>
+        <w:spacing w:after="0" w:line="240" w:lineRule="auto"/>
+      </w:pPr>
+    </w:p>
+    <w:p>
+      <w:pPr>
+        <w:spacing w:after="0" w:line="240" w:lineRule="auto"/>
+      </w:pPr>
+      <w:r>
         <w:t xml:space="preserve">The </w:t>
       </w:r>
       <w:r>
-        <w:t>fileName</w:t>
-      </w:r>
-      <w:r>
-        <w:t xml:space="preserve"> parameter is t</w:t>
-      </w:r>
-      <w:r>
-        <w:t>he simple file name (getFileName().toString())</w:t>
-      </w:r>
-      <w:r>
-        <w:t xml:space="preserve">.  </w:t>
-      </w:r>
-      <w:r>
-        <w:t xml:space="preserve">Note that only </w:t>
-      </w:r>
-      <w:r>
-        <w:t>BasicFileAttributes are required (</w:t>
-      </w:r>
-      <w:r>
-        <w:t>Files.readAttributes</w:t>
-      </w:r>
-      <w:r>
-        <w:t>).</w:t>
-      </w:r>
-    </w:p>
-    <w:p>
-      <w:pPr>
-        <w:spacing w:after="0" w:line="240" w:lineRule="auto"/>
-      </w:pPr>
-    </w:p>
-    <w:p>
-      <w:pPr>
-        <w:spacing w:after="0" w:line="240" w:lineRule="auto"/>
-      </w:pPr>
-      <w:r>
-        <w:t xml:space="preserve">The </w:t>
-      </w:r>
-      <w:r>
         <w:t xml:space="preserve">accumulated </w:t>
       </w:r>
       <w:r>
@@ -864,6 +1272,24 @@
       </w:r>
       <w:r>
         <w:t xml:space="preserve"> </w:t>
+      </w:r>
+      <w:r>
+        <w:t>T</w:t>
+      </w:r>
+      <w:r>
+        <w:t>he relative order of siblings may differ per run</w:t>
+      </w:r>
+      <w:r>
+        <w:t xml:space="preserve"> because DirectoryStream</w:t>
+      </w:r>
+      <w:r>
+        <w:t xml:space="preserve"> is non-deterministic.</w:t>
+      </w:r>
+      <w:r>
+        <w:t xml:space="preserve"> U</w:t>
+      </w:r>
+      <w:r>
+        <w:t>se DirectoryStream order as delivered, without sorting.</w:t>
       </w:r>
     </w:p>
     <w:p>
@@ -884,20 +1310,8 @@
           <w:b/>
           <w:bCs/>
         </w:rPr>
-        <w:t xml:space="preserve">BFS </w:t>
-      </w:r>
-      <w:r>
-        <w:rPr>
-          <w:b/>
-          <w:bCs/>
-        </w:rPr>
-        <w:t>Traversal Requirements</w:t>
-      </w:r>
-    </w:p>
-    <w:p>
-      <w:pPr>
-        <w:spacing w:after="0" w:line="240" w:lineRule="auto"/>
-      </w:pPr>
+        <w:t>BFS Traversal Requirements</w:t>
+      </w:r>
     </w:p>
     <w:p>
       <w:pPr>
@@ -918,7 +1332,13 @@
         <w:t xml:space="preserve"> and </w:t>
       </w:r>
       <w:r>
-        <w:t>Directory contents obtained via DirectoryStream</w:t>
+        <w:t xml:space="preserve">Directory contents </w:t>
+      </w:r>
+      <w:r>
+        <w:t>that are from</w:t>
+      </w:r>
+      <w:r>
+        <w:t xml:space="preserve"> DirectoryStream</w:t>
       </w:r>
       <w:r>
         <w:t>.</w:t>
@@ -936,6 +1356,9 @@
       <w:r>
         <w:t>Directories must be enqueued in enumeration order</w:t>
       </w:r>
+      <w:r>
+        <w:t>.</w:t>
+      </w:r>
     </w:p>
     <w:p>
       <w:pPr>
@@ -947,7 +1370,36 @@
         <w:spacing w:after="0" w:line="240" w:lineRule="auto"/>
       </w:pPr>
       <w:r>
+        <w:lastRenderedPageBreak/>
         <w:t>Files must be added to fileInfoList in enumeration order</w:t>
+      </w:r>
+      <w:r>
+        <w:t>.</w:t>
+      </w:r>
+    </w:p>
+    <w:p>
+      <w:pPr>
+        <w:pStyle w:val="ListParagraph"/>
+        <w:numPr>
+          <w:ilvl w:val="0"/>
+          <w:numId w:val="5"/>
+        </w:numPr>
+        <w:spacing w:after="0" w:line="240" w:lineRule="auto"/>
+      </w:pPr>
+      <w:r>
+        <w:t>S</w:t>
+      </w:r>
+      <w:r>
+        <w:t xml:space="preserve">trict reproducibility is </w:t>
+      </w:r>
+      <w:r>
+        <w:t xml:space="preserve">not </w:t>
+      </w:r>
+      <w:r>
+        <w:t>required</w:t>
+      </w:r>
+      <w:r>
+        <w:t>.</w:t>
       </w:r>
     </w:p>
     <w:p>
@@ -1017,6 +1469,9 @@
         <w:t>Queue subdirectories for BFS</w:t>
       </w:r>
       <w:r>
+        <w:t xml:space="preserve"> as they are encountered by DirectoryStream</w:t>
+      </w:r>
+      <w:r>
         <w:t>.</w:t>
       </w:r>
     </w:p>
@@ -1030,7 +1485,6 @@
         <w:spacing w:after="0" w:line="240" w:lineRule="auto"/>
       </w:pPr>
       <w:r>
-        <w:lastRenderedPageBreak/>
         <w:t>Traversal complete when Deque is empty.</w:t>
       </w:r>
     </w:p>
@@ -1056,7 +1510,25 @@
         <w:t xml:space="preserve"> </w:t>
       </w:r>
       <w:r>
-        <w:t>the initDir file tree is complete, return the tree ArrayList.</w:t>
+        <w:t xml:space="preserve">the initDir </w:t>
+      </w:r>
+      <w:r>
+        <w:t>base directory</w:t>
+      </w:r>
+      <w:r>
+        <w:t xml:space="preserve"> is complete</w:t>
+      </w:r>
+      <w:r>
+        <w:t xml:space="preserve"> (i.e., the dequeue of directories to visit is empty)</w:t>
+      </w:r>
+      <w:r>
+        <w:t>, return the</w:t>
+      </w:r>
+      <w:r>
+        <w:t xml:space="preserve"> collected</w:t>
+      </w:r>
+      <w:r>
+        <w:t xml:space="preserve"> tree ArrayList.</w:t>
       </w:r>
     </w:p>
     <w:p>
@@ -1088,178 +1560,158 @@
     <w:p>
       <w:pPr>
         <w:spacing w:after="0" w:line="240" w:lineRule="auto"/>
-      </w:pPr>
-      <w:r>
-        <w:t>C:</w:t>
-      </w:r>
-      <w:r>
-        <w:t>\Users</w:t>
-      </w:r>
-      <w:r>
-        <w:t>\</w:t>
-      </w:r>
-      <w:r>
-        <w:t>Don</w:t>
-      </w:r>
-      <w:r>
-        <w:t>\TOP1</w:t>
-      </w:r>
-    </w:p>
-    <w:p>
-      <w:pPr>
-        <w:spacing w:after="0" w:line="240" w:lineRule="auto"/>
-      </w:pPr>
-      <w:r>
-        <w:t>----</w:t>
-      </w:r>
-      <w:r>
-        <w:t xml:space="preserve"> Aaa</w:t>
-      </w:r>
-      <w:r>
-        <w:t>.txt</w:t>
-      </w:r>
-    </w:p>
-    <w:p>
-      <w:pPr>
-        <w:spacing w:after="0" w:line="240" w:lineRule="auto"/>
-      </w:pPr>
-      <w:r>
-        <w:t>----</w:t>
-      </w:r>
-      <w:r>
-        <w:t xml:space="preserve"> </w:t>
-      </w:r>
-      <w:r>
-        <w:t>Bar.txt</w:t>
-      </w:r>
-    </w:p>
-    <w:p>
-      <w:pPr>
-        <w:spacing w:after="0" w:line="240" w:lineRule="auto"/>
-      </w:pPr>
-      <w:r>
-        <w:t>C:</w:t>
-      </w:r>
-      <w:r>
-        <w:t>\Users</w:t>
-      </w:r>
-      <w:r>
-        <w:t>\Don</w:t>
-      </w:r>
-      <w:r>
-        <w:t>\TOP2</w:t>
-      </w:r>
-    </w:p>
-    <w:p>
-      <w:pPr>
-        <w:spacing w:after="0" w:line="240" w:lineRule="auto"/>
-      </w:pPr>
-      <w:r>
-        <w:t>----</w:t>
-      </w:r>
-      <w:r>
-        <w:t xml:space="preserve"> </w:t>
-      </w:r>
-      <w:r>
-        <w:t>Blatz.py</w:t>
-      </w:r>
-    </w:p>
-    <w:p>
-      <w:pPr>
-        <w:spacing w:after="0" w:line="240" w:lineRule="auto"/>
-      </w:pPr>
-      <w:r>
-        <w:t>----</w:t>
-      </w:r>
-      <w:r>
-        <w:t xml:space="preserve"> </w:t>
-      </w:r>
-      <w:r>
-        <w:t>\</w:t>
-      </w:r>
-      <w:r>
-        <w:t>MID</w:t>
-      </w:r>
-      <w:r>
-        <w:t>1</w:t>
-      </w:r>
-    </w:p>
-    <w:p>
-      <w:pPr>
-        <w:spacing w:after="0" w:line="240" w:lineRule="auto"/>
-      </w:pPr>
-      <w:r>
-        <w:t>-------- A.prn</w:t>
-      </w:r>
-    </w:p>
-    <w:p>
-      <w:pPr>
-        <w:spacing w:after="0" w:line="240" w:lineRule="auto"/>
-      </w:pPr>
-      <w:r>
-        <w:t>-------- B.java</w:t>
-      </w:r>
-    </w:p>
-    <w:p>
-      <w:pPr>
-        <w:spacing w:after="0" w:line="240" w:lineRule="auto"/>
-      </w:pPr>
-      <w:r>
-        <w:t>-------- C.cpp</w:t>
-      </w:r>
-    </w:p>
-    <w:p>
-      <w:pPr>
-        <w:spacing w:after="0" w:line="240" w:lineRule="auto"/>
-      </w:pPr>
-      <w:r>
-        <w:t>---- \MID2</w:t>
-      </w:r>
-    </w:p>
-    <w:p>
-      <w:pPr>
-        <w:spacing w:after="0" w:line="240" w:lineRule="auto"/>
-      </w:pPr>
-      <w:r>
-        <w:t>--------- D.dat</w:t>
-      </w:r>
-    </w:p>
-    <w:p>
-      <w:pPr>
-        <w:spacing w:after="0" w:line="240" w:lineRule="auto"/>
-      </w:pPr>
-      <w:r>
-        <w:t>---- Zee.doc</w:t>
-      </w:r>
-    </w:p>
-    <w:p>
-      <w:pPr>
-        <w:spacing w:after="0" w:line="240" w:lineRule="auto"/>
-      </w:pPr>
-      <w:r>
-        <w:t>C:</w:t>
-      </w:r>
-      <w:r>
-        <w:t>\Users</w:t>
-      </w:r>
-      <w:r>
-        <w:t>\Don\TOP3</w:t>
-      </w:r>
-    </w:p>
-    <w:p>
-      <w:pPr>
-        <w:spacing w:after="0" w:line="240" w:lineRule="auto"/>
-      </w:pPr>
-    </w:p>
-    <w:p>
-      <w:pPr>
-        <w:spacing w:after="0" w:line="240" w:lineRule="auto"/>
-      </w:pPr>
-      <w:r>
-        <w:t xml:space="preserve">Note: </w:t>
-      </w:r>
-      <w:r>
-        <w:t>TOP1 and TOP3 are irrelevant to the example of TOP2 traversal.</w:t>
+        <w:rPr>
+          <w:rFonts w:ascii="Lucida Console" w:hAnsi="Lucida Console"/>
+          <w:sz w:val="22"/>
+          <w:szCs w:val="22"/>
+        </w:rPr>
+      </w:pPr>
+      <w:r>
+        <w:rPr>
+          <w:rFonts w:ascii="Lucida Console" w:hAnsi="Lucida Console"/>
+          <w:sz w:val="22"/>
+          <w:szCs w:val="22"/>
+        </w:rPr>
+        <w:t>TOP2/</w:t>
+      </w:r>
+    </w:p>
+    <w:p>
+      <w:pPr>
+        <w:spacing w:after="0" w:line="240" w:lineRule="auto"/>
+        <w:rPr>
+          <w:rFonts w:ascii="Lucida Console" w:hAnsi="Lucida Console"/>
+          <w:sz w:val="22"/>
+          <w:szCs w:val="22"/>
+        </w:rPr>
+      </w:pPr>
+      <w:r>
+        <w:rPr>
+          <w:rFonts w:ascii="Lucida Console" w:hAnsi="Lucida Console"/>
+          <w:sz w:val="22"/>
+          <w:szCs w:val="22"/>
+        </w:rPr>
+        <w:t xml:space="preserve">  Blatz.py</w:t>
+      </w:r>
+    </w:p>
+    <w:p>
+      <w:pPr>
+        <w:spacing w:after="0" w:line="240" w:lineRule="auto"/>
+        <w:rPr>
+          <w:rFonts w:ascii="Lucida Console" w:hAnsi="Lucida Console"/>
+          <w:sz w:val="22"/>
+          <w:szCs w:val="22"/>
+        </w:rPr>
+      </w:pPr>
+      <w:r>
+        <w:rPr>
+          <w:rFonts w:ascii="Lucida Console" w:hAnsi="Lucida Console"/>
+          <w:sz w:val="22"/>
+          <w:szCs w:val="22"/>
+        </w:rPr>
+        <w:t xml:space="preserve">  MID1/</w:t>
+      </w:r>
+    </w:p>
+    <w:p>
+      <w:pPr>
+        <w:spacing w:after="0" w:line="240" w:lineRule="auto"/>
+        <w:rPr>
+          <w:rFonts w:ascii="Lucida Console" w:hAnsi="Lucida Console"/>
+          <w:sz w:val="22"/>
+          <w:szCs w:val="22"/>
+        </w:rPr>
+      </w:pPr>
+      <w:r>
+        <w:rPr>
+          <w:rFonts w:ascii="Lucida Console" w:hAnsi="Lucida Console"/>
+          <w:sz w:val="22"/>
+          <w:szCs w:val="22"/>
+        </w:rPr>
+        <w:t xml:space="preserve">    A.prn</w:t>
+      </w:r>
+    </w:p>
+    <w:p>
+      <w:pPr>
+        <w:spacing w:after="0" w:line="240" w:lineRule="auto"/>
+        <w:rPr>
+          <w:rFonts w:ascii="Lucida Console" w:hAnsi="Lucida Console"/>
+          <w:sz w:val="22"/>
+          <w:szCs w:val="22"/>
+        </w:rPr>
+      </w:pPr>
+      <w:r>
+        <w:rPr>
+          <w:rFonts w:ascii="Lucida Console" w:hAnsi="Lucida Console"/>
+          <w:sz w:val="22"/>
+          <w:szCs w:val="22"/>
+        </w:rPr>
+        <w:t xml:space="preserve">    B.java</w:t>
+      </w:r>
+    </w:p>
+    <w:p>
+      <w:pPr>
+        <w:spacing w:after="0" w:line="240" w:lineRule="auto"/>
+        <w:rPr>
+          <w:rFonts w:ascii="Lucida Console" w:hAnsi="Lucida Console"/>
+          <w:sz w:val="22"/>
+          <w:szCs w:val="22"/>
+        </w:rPr>
+      </w:pPr>
+      <w:r>
+        <w:rPr>
+          <w:rFonts w:ascii="Lucida Console" w:hAnsi="Lucida Console"/>
+          <w:sz w:val="22"/>
+          <w:szCs w:val="22"/>
+        </w:rPr>
+        <w:t xml:space="preserve">    C.cpp</w:t>
+      </w:r>
+    </w:p>
+    <w:p>
+      <w:pPr>
+        <w:spacing w:after="0" w:line="240" w:lineRule="auto"/>
+        <w:rPr>
+          <w:rFonts w:ascii="Lucida Console" w:hAnsi="Lucida Console"/>
+          <w:sz w:val="22"/>
+          <w:szCs w:val="22"/>
+        </w:rPr>
+      </w:pPr>
+      <w:r>
+        <w:rPr>
+          <w:rFonts w:ascii="Lucida Console" w:hAnsi="Lucida Console"/>
+          <w:sz w:val="22"/>
+          <w:szCs w:val="22"/>
+        </w:rPr>
+        <w:t xml:space="preserve">  MID2/</w:t>
+      </w:r>
+    </w:p>
+    <w:p>
+      <w:pPr>
+        <w:spacing w:after="0" w:line="240" w:lineRule="auto"/>
+        <w:rPr>
+          <w:rFonts w:ascii="Lucida Console" w:hAnsi="Lucida Console"/>
+          <w:sz w:val="22"/>
+          <w:szCs w:val="22"/>
+        </w:rPr>
+      </w:pPr>
+      <w:r>
+        <w:rPr>
+          <w:rFonts w:ascii="Lucida Console" w:hAnsi="Lucida Console"/>
+          <w:sz w:val="22"/>
+          <w:szCs w:val="22"/>
+        </w:rPr>
+        <w:t xml:space="preserve">    D.dat</w:t>
+      </w:r>
+    </w:p>
+    <w:p>
+      <w:pPr>
+        <w:spacing w:after="0" w:line="240" w:lineRule="auto"/>
+      </w:pPr>
+      <w:r>
+        <w:rPr>
+          <w:rFonts w:ascii="Lucida Console" w:hAnsi="Lucida Console"/>
+          <w:sz w:val="22"/>
+          <w:szCs w:val="22"/>
+        </w:rPr>
+        <w:t xml:space="preserve">  Zee.doc</w:t>
       </w:r>
     </w:p>
     <w:p>
@@ -1306,10 +1758,25 @@
         <w:t>Path.of("C:</w:t>
       </w:r>
       <w:r>
-        <w:t>\Users</w:t>
-      </w:r>
-      <w:r>
-        <w:t>\Don\TOP2")</w:t>
+        <w:t>\</w:t>
+      </w:r>
+      <w:r>
+        <w:t>\</w:t>
+      </w:r>
+      <w:r>
+        <w:t>Users</w:t>
+      </w:r>
+      <w:r>
+        <w:t>\</w:t>
+      </w:r>
+      <w:r>
+        <w:t>\Don</w:t>
+      </w:r>
+      <w:r>
+        <w:t>\</w:t>
+      </w:r>
+      <w:r>
+        <w:t>\TOP2")</w:t>
       </w:r>
       <w:r>
         <w:t>)</w:t>
@@ -1361,7 +1828,7 @@
       <w:tr>
         <w:tc>
           <w:tcPr>
-            <w:tcW w:w="1892" w:type="dxa"/>
+            <w:tcW w:w="2142" w:type="dxa"/>
           </w:tcPr>
           <w:p>
             <w:pPr>
@@ -1387,15 +1854,10 @@
         </w:tc>
         <w:tc>
           <w:tcPr>
-            <w:tcW w:w="1378" w:type="dxa"/>
+            <w:tcW w:w="3178" w:type="dxa"/>
+            <w:gridSpan w:val="3"/>
           </w:tcPr>
           <w:p>
-            <w:pPr>
-              <w:rPr>
-                <w:b/>
-                <w:bCs/>
-              </w:rPr>
-            </w:pPr>
             <w:r>
               <w:rPr>
                 <w:b/>
@@ -1405,23 +1867,11 @@
             </w:r>
           </w:p>
         </w:tc>
-        <w:tc>
-          <w:tcPr>
-            <w:tcW w:w="900" w:type="dxa"/>
-          </w:tcPr>
-          <w:p/>
-        </w:tc>
-        <w:tc>
-          <w:tcPr>
-            <w:tcW w:w="900" w:type="dxa"/>
-          </w:tcPr>
-          <w:p/>
-        </w:tc>
       </w:tr>
       <w:tr>
         <w:tc>
           <w:tcPr>
-            <w:tcW w:w="1892" w:type="dxa"/>
+            <w:tcW w:w="2142" w:type="dxa"/>
           </w:tcPr>
           <w:p>
             <w:r>
@@ -1470,7 +1920,7 @@
       <w:tr>
         <w:tc>
           <w:tcPr>
-            <w:tcW w:w="1892" w:type="dxa"/>
+            <w:tcW w:w="2142" w:type="dxa"/>
           </w:tcPr>
           <w:p>
             <w:r>
@@ -1518,10 +1968,11 @@
       <w:tr>
         <w:tc>
           <w:tcPr>
-            <w:tcW w:w="1892" w:type="dxa"/>
+            <w:tcW w:w="2142" w:type="dxa"/>
           </w:tcPr>
           <w:p>
             <w:r>
+              <w:lastRenderedPageBreak/>
               <w:t>MID2</w:t>
             </w:r>
           </w:p>
@@ -1561,13 +2012,8 @@
         <w:spacing w:after="0" w:line="240" w:lineRule="auto"/>
       </w:pPr>
     </w:p>
-    <w:p>
-      <w:pPr>
-        <w:spacing w:after="0" w:line="240" w:lineRule="auto"/>
-      </w:pPr>
-    </w:p>
     <w:sectPr>
-      <w:pgSz w:w="12240" w:h="15840"/>
+      <w:pgSz w:w="15840" w:h="12240" w:orient="landscape"/>
       <w:pgMar w:top="1440" w:right="1440" w:bottom="1440" w:left="1440" w:header="720" w:footer="720" w:gutter="0"/>
       <w:cols w:space="720"/>
       <w:docGrid w:linePitch="360"/>
@@ -1694,7 +2140,7 @@
   <w:abstractNum w:abstractNumId="1" w15:restartNumberingAfterBreak="0">
     <w:nsid w:val="19296AC7"/>
     <w:multiLevelType w:val="hybridMultilevel"/>
-    <w:tmpl w:val="95DE095C"/>
+    <w:tmpl w:val="DB026374"/>
     <w:lvl w:ilvl="0" w:tplc="04090001">
       <w:start w:val="1"/>
       <w:numFmt w:val="bullet"/>
@@ -3148,6 +3594,7 @@
   <w:style w:type="character" w:default="1" w:styleId="DefaultParagraphFont">
     <w:name w:val="Default Paragraph Font"/>
     <w:uiPriority w:val="1"/>
+    <w:semiHidden/>
     <w:unhideWhenUsed/>
   </w:style>
   <w:style w:type="table" w:default="1" w:styleId="TableNormal">

</xml_diff>

<commit_message>
Intermediate sample prompt and summary
</commit_message>
<xml_diff>
--- a/dev-topics-llmexamples/dev-topics-filechecker/prompts/FileTreeBuilder.docx
+++ b/dev-topics-llmexamples/dev-topics-filechecker/prompts/FileTreeBuilder.docx
@@ -10,6 +10,7 @@
           <w:bCs/>
         </w:rPr>
       </w:pPr>
+      <w:proofErr w:type="spellStart"/>
       <w:r>
         <w:rPr>
           <w:b/>
@@ -24,6 +25,7 @@
         </w:rPr>
         <w:t>Builder</w:t>
       </w:r>
+      <w:proofErr w:type="spellEnd"/>
       <w:r>
         <w:rPr>
           <w:b/>
@@ -114,22 +116,15 @@
         <w:t>There will be a directory tree of files, mostly PDF documents, about which various analyses will be performed that will require the file “meta</w:t>
       </w:r>
       <w:r>
-        <w:t xml:space="preserve">data”. You will create a Java class called FileTreeBuilder that will collect this metadata from the file system. </w:t>
-      </w:r>
-      <w:r>
-        <w:t>U</w:t>
-      </w:r>
-      <w:r>
-        <w:t>se toRealPath</w:t>
-      </w:r>
-      <w:r>
-        <w:t>()</w:t>
-      </w:r>
-      <w:r>
-        <w:t xml:space="preserve"> to follow any Symbolic links that may be present. </w:t>
-      </w:r>
-      <w:r>
-        <w:t xml:space="preserve">The top-level directory, </w:t>
+        <w:t xml:space="preserve">data”. You will create a Java class called </w:t>
+      </w:r>
+      <w:proofErr w:type="spellStart"/>
+      <w:r>
+        <w:t>FileTreeBuilder</w:t>
+      </w:r>
+      <w:proofErr w:type="spellEnd"/>
+      <w:r>
+        <w:t xml:space="preserve"> that will collect this metadata from the file system. The top-level directory, </w:t>
       </w:r>
       <w:r>
         <w:t xml:space="preserve">called </w:t>
@@ -167,47 +162,27 @@
       <w:r>
         <w:t xml:space="preserve"> </w:t>
       </w:r>
-      <w:r>
-        <w:t>S</w:t>
-      </w:r>
-      <w:r>
-        <w:t>ymbolic link</w:t>
-      </w:r>
-      <w:r>
-        <w:t>s</w:t>
-      </w:r>
-      <w:r>
-        <w:t xml:space="preserve"> resolv</w:t>
-      </w:r>
-      <w:r>
-        <w:t>ing</w:t>
-      </w:r>
-      <w:r>
-        <w:t xml:space="preserve"> outside the root</w:t>
-      </w:r>
-      <w:r>
-        <w:t xml:space="preserve">, for both directories and non-directories, </w:t>
-      </w:r>
-      <w:r>
-        <w:t>are</w:t>
-      </w:r>
-      <w:r>
-        <w:t xml:space="preserve"> allowed. BFS will traverse it as a real directory, which may surprise callers.</w:t>
-      </w:r>
-      <w:r>
-        <w:t xml:space="preserve"> The same </w:t>
-      </w:r>
-      <w:r>
-        <w:t>action is taken for non-directory files. A failure to compute a relative directory path to the root directory results in a wrapped RuntimeException.</w:t>
-      </w:r>
-    </w:p>
-    <w:p>
-      <w:pPr>
-        <w:spacing w:after="0" w:line="240" w:lineRule="auto"/>
+    </w:p>
+    <w:p>
+      <w:pPr>
+        <w:spacing w:after="0" w:line="240" w:lineRule="auto"/>
+      </w:pPr>
+    </w:p>
+    <w:p>
+      <w:pPr>
+        <w:spacing w:after="0" w:line="240" w:lineRule="auto"/>
+      </w:pPr>
+      <w:r>
         <w:rPr>
           <w:b/>
           <w:bCs/>
         </w:rPr>
+        <w:t>Symbolic Link Handling</w:t>
+      </w:r>
+    </w:p>
+    <w:p>
+      <w:pPr>
+        <w:spacing w:after="0" w:line="240" w:lineRule="auto"/>
       </w:pPr>
     </w:p>
     <w:p>
@@ -219,112 +194,349 @@
         </w:rPr>
       </w:pPr>
       <w:r>
+        <w:t>Symbolic</w:t>
+      </w:r>
+      <w:r>
+        <w:t>-</w:t>
+      </w:r>
+      <w:r>
+        <w:t xml:space="preserve">links </w:t>
+      </w:r>
+      <w:r>
+        <w:t xml:space="preserve">are not checked </w:t>
+      </w:r>
+      <w:r>
+        <w:t xml:space="preserve">and </w:t>
+      </w:r>
+      <w:r>
+        <w:t xml:space="preserve">Symbolic-linked directories should be </w:t>
+      </w:r>
+      <w:r>
+        <w:t>followed</w:t>
+      </w:r>
+      <w:r>
+        <w:t xml:space="preserve"> as if they were real subdirectories</w:t>
+      </w:r>
+      <w:r>
+        <w:t>.</w:t>
+      </w:r>
+      <w:r>
+        <w:t xml:space="preserve"> Regular </w:t>
+      </w:r>
+      <w:proofErr w:type="gramStart"/>
+      <w:r>
+        <w:t xml:space="preserve">files </w:t>
+      </w:r>
+      <w:r>
+        <w:t xml:space="preserve"> A</w:t>
+      </w:r>
+      <w:proofErr w:type="gramEnd"/>
+      <w:r>
+        <w:t xml:space="preserve"> symbolic link is </w:t>
+      </w:r>
+      <w:r>
+        <w:rPr>
+          <w:i/>
+          <w:iCs/>
+        </w:rPr>
+        <w:t>not</w:t>
+      </w:r>
+      <w:r>
+        <w:t xml:space="preserve"> processed by</w:t>
+      </w:r>
+      <w:r>
+        <w:t xml:space="preserve"> </w:t>
+      </w:r>
+      <w:proofErr w:type="spellStart"/>
+      <w:proofErr w:type="gramStart"/>
+      <w:r>
+        <w:t>to</w:t>
+      </w:r>
+      <w:r>
+        <w:t>Real</w:t>
+      </w:r>
+      <w:r>
+        <w:t>Path</w:t>
+      </w:r>
+      <w:proofErr w:type="spellEnd"/>
+      <w:r>
+        <w:t>(</w:t>
+      </w:r>
+      <w:proofErr w:type="gramEnd"/>
+      <w:r>
+        <w:t>).</w:t>
+      </w:r>
+      <w:r>
+        <w:t xml:space="preserve"> </w:t>
+      </w:r>
+      <w:r>
+        <w:t>A sym</w:t>
+      </w:r>
+      <w:r>
+        <w:t>bolic-link that</w:t>
+      </w:r>
+      <w:r>
+        <w:t xml:space="preserve"> points to a non-existent location</w:t>
+      </w:r>
+      <w:r>
+        <w:t xml:space="preserve"> will throw a wrapped RuntimeException. </w:t>
+      </w:r>
+    </w:p>
+    <w:p>
+      <w:pPr>
+        <w:spacing w:after="0" w:line="240" w:lineRule="auto"/>
+      </w:pPr>
+    </w:p>
+    <w:p>
+      <w:pPr>
+        <w:spacing w:after="0" w:line="240" w:lineRule="auto"/>
         <w:rPr>
           <w:b/>
           <w:bCs/>
         </w:rPr>
-        <w:t>Error Handling</w:t>
-      </w:r>
-    </w:p>
-    <w:p>
-      <w:pPr>
-        <w:spacing w:after="0" w:line="240" w:lineRule="auto"/>
-      </w:pPr>
-    </w:p>
-    <w:p>
-      <w:pPr>
-        <w:spacing w:after="0" w:line="240" w:lineRule="auto"/>
-      </w:pPr>
-      <w:r>
-        <w:t>Only Initialization failures (e.g., validating root readability) should produce an IllegalArgumentException with a message describing the problem, which immediately terminates the traverse method.</w:t>
-      </w:r>
-    </w:p>
-    <w:p>
-      <w:pPr>
-        <w:spacing w:after="0" w:line="240" w:lineRule="auto"/>
-      </w:pPr>
-    </w:p>
-    <w:p>
-      <w:pPr>
-        <w:spacing w:line="240" w:lineRule="auto"/>
-      </w:pPr>
-      <w:r>
-        <w:t xml:space="preserve">Any </w:t>
-      </w:r>
-      <w:r>
-        <w:t>exception</w:t>
-      </w:r>
-      <w:r>
-        <w:t xml:space="preserve"> occurring during iteration of a DirectoryStream results in </w:t>
-      </w:r>
-      <w:r>
-        <w:t>throwing</w:t>
-      </w:r>
-      <w:r>
-        <w:t xml:space="preserve"> a wrapped</w:t>
-      </w:r>
-      <w:r>
-        <w:t xml:space="preserve"> R</w:t>
-      </w:r>
-      <w:r>
-        <w:t>untimeException</w:t>
-      </w:r>
-      <w:r>
-        <w:t>, which</w:t>
-      </w:r>
-      <w:r>
-        <w:t xml:space="preserve"> </w:t>
-      </w:r>
-      <w:r>
-        <w:t>immediately terminates</w:t>
-      </w:r>
-      <w:r>
-        <w:t xml:space="preserve"> </w:t>
-      </w:r>
-      <w:r>
-        <w:t>the traverse method.</w:t>
-      </w:r>
-      <w:r>
-        <w:t xml:space="preserve"> This includes failure to read file attributes.</w:t>
-      </w:r>
-      <w:r>
-        <w:t xml:space="preserve"> A wrapped Runtime exception includes the exception encountered as the cause of the wrapped RuntimeException.</w:t>
-      </w:r>
-    </w:p>
-    <w:p>
-      <w:pPr>
-        <w:spacing w:line="240" w:lineRule="auto"/>
-      </w:pPr>
-      <w:r>
-        <w:t>A DirectoryStream</w:t>
-      </w:r>
-      <w:r>
-        <w:t xml:space="preserve"> failure to read a single entry should cause the stream iteration to throw, which is then wrapped and propagated</w:t>
-      </w:r>
-      <w:r>
-        <w:t>, which immediately terminates the traverse method.</w:t>
-      </w:r>
-    </w:p>
-    <w:p>
-      <w:pPr>
-        <w:spacing w:after="0" w:line="240" w:lineRule="auto"/>
+      </w:pPr>
+      <w:r>
         <w:rPr>
           <w:b/>
           <w:bCs/>
         </w:rPr>
-      </w:pPr>
-      <w:r>
+        <w:t>Error Handling</w:t>
+      </w:r>
+    </w:p>
+    <w:p>
+      <w:pPr>
+        <w:spacing w:after="0" w:line="240" w:lineRule="auto"/>
+      </w:pPr>
+    </w:p>
+    <w:p>
+      <w:pPr>
+        <w:spacing w:after="0" w:line="240" w:lineRule="auto"/>
+      </w:pPr>
+      <w:r>
+        <w:t>Only Initialization failures (e.g., validating root readability) should produce an IllegalArgumentException with a message describing the problem, which immediately terminates the traverse method.</w:t>
+      </w:r>
+      <w:r>
+        <w:t xml:space="preserve"> For example:</w:t>
+      </w:r>
+    </w:p>
+    <w:p>
+      <w:pPr>
+        <w:spacing w:after="0" w:line="240" w:lineRule="auto"/>
+      </w:pPr>
+    </w:p>
+    <w:p>
+      <w:pPr>
+        <w:pStyle w:val="ListParagraph"/>
+        <w:numPr>
+          <w:ilvl w:val="0"/>
+          <w:numId w:val="10"/>
+        </w:numPr>
+        <w:spacing w:line="240" w:lineRule="auto"/>
+      </w:pPr>
+      <w:r>
+        <w:rPr>
+          <w:rFonts w:ascii="Lucida Console" w:hAnsi="Lucida Console"/>
+          <w:sz w:val="20"/>
+          <w:szCs w:val="20"/>
+        </w:rPr>
+        <w:t xml:space="preserve">throw new </w:t>
+      </w:r>
+      <w:proofErr w:type="gramStart"/>
+      <w:r>
+        <w:rPr>
+          <w:rFonts w:ascii="Lucida Console" w:hAnsi="Lucida Console"/>
+          <w:sz w:val="20"/>
+          <w:szCs w:val="20"/>
+        </w:rPr>
+        <w:t>IllegalArgument</w:t>
+      </w:r>
+      <w:r>
+        <w:rPr>
+          <w:rFonts w:ascii="Lucida Console" w:hAnsi="Lucida Console"/>
+          <w:sz w:val="20"/>
+          <w:szCs w:val="20"/>
+        </w:rPr>
+        <w:t>Exception(</w:t>
+      </w:r>
+      <w:proofErr w:type="gramEnd"/>
+      <w:r>
+        <w:rPr>
+          <w:rFonts w:ascii="Lucida Console" w:hAnsi="Lucida Console"/>
+          <w:sz w:val="20"/>
+          <w:szCs w:val="20"/>
+        </w:rPr>
+        <w:t>"</w:t>
+      </w:r>
+      <w:r>
+        <w:rPr>
+          <w:rFonts w:ascii="Lucida Console" w:hAnsi="Lucida Console"/>
+          <w:sz w:val="20"/>
+          <w:szCs w:val="20"/>
+        </w:rPr>
+        <w:t xml:space="preserve">Null </w:t>
+      </w:r>
+      <w:proofErr w:type="spellStart"/>
+      <w:r>
+        <w:rPr>
+          <w:rFonts w:ascii="Lucida Console" w:hAnsi="Lucida Console"/>
+          <w:sz w:val="20"/>
+          <w:szCs w:val="20"/>
+        </w:rPr>
+        <w:t>initDir</w:t>
+      </w:r>
+      <w:proofErr w:type="spellEnd"/>
+      <w:r>
+        <w:rPr>
+          <w:rFonts w:ascii="Lucida Console" w:hAnsi="Lucida Console"/>
+          <w:sz w:val="20"/>
+          <w:szCs w:val="20"/>
+        </w:rPr>
+        <w:t xml:space="preserve"> parameter</w:t>
+      </w:r>
+      <w:r>
+        <w:rPr>
+          <w:rFonts w:ascii="Lucida Console" w:hAnsi="Lucida Console"/>
+          <w:sz w:val="20"/>
+          <w:szCs w:val="20"/>
+        </w:rPr>
+        <w:t>");</w:t>
+      </w:r>
+    </w:p>
+    <w:p>
+      <w:pPr>
+        <w:spacing w:line="240" w:lineRule="auto"/>
+      </w:pPr>
+      <w:r>
+        <w:t xml:space="preserve">Any </w:t>
+      </w:r>
+      <w:r>
+        <w:t>exception</w:t>
+      </w:r>
+      <w:r>
+        <w:t xml:space="preserve"> occurring during iteration of a DirectoryStream results in </w:t>
+      </w:r>
+      <w:r>
+        <w:t>throwing</w:t>
+      </w:r>
+      <w:r>
+        <w:t xml:space="preserve"> a wrapped</w:t>
+      </w:r>
+      <w:r>
+        <w:t xml:space="preserve"> R</w:t>
+      </w:r>
+      <w:r>
+        <w:t>untimeException</w:t>
+      </w:r>
+      <w:r>
+        <w:t>, which</w:t>
+      </w:r>
+      <w:r>
+        <w:t xml:space="preserve"> </w:t>
+      </w:r>
+      <w:r>
+        <w:t>immediately terminates</w:t>
+      </w:r>
+      <w:r>
+        <w:t xml:space="preserve"> </w:t>
+      </w:r>
+      <w:r>
+        <w:t>the traverse method.</w:t>
+      </w:r>
+      <w:r>
+        <w:t xml:space="preserve"> This includes failure to read file attributes.</w:t>
+      </w:r>
+      <w:r>
+        <w:t xml:space="preserve"> A </w:t>
+      </w:r>
+      <w:r>
+        <w:t>wrapped RuntimeException</w:t>
+      </w:r>
+      <w:r>
+        <w:t xml:space="preserve"> includes the exception encountered as the cause of the wrapped RuntimeException.</w:t>
+      </w:r>
+      <w:r>
+        <w:t xml:space="preserve"> For example:</w:t>
+      </w:r>
+    </w:p>
+    <w:p>
+      <w:pPr>
+        <w:pStyle w:val="ListParagraph"/>
+        <w:numPr>
+          <w:ilvl w:val="0"/>
+          <w:numId w:val="10"/>
+        </w:numPr>
+        <w:spacing w:line="240" w:lineRule="auto"/>
+      </w:pPr>
+      <w:r>
+        <w:rPr>
+          <w:rFonts w:ascii="Lucida Console" w:hAnsi="Lucida Console"/>
+          <w:sz w:val="20"/>
+          <w:szCs w:val="20"/>
+        </w:rPr>
+        <w:t>throw new RuntimeException("Error while reading directory: " + path, cause);</w:t>
+      </w:r>
+    </w:p>
+    <w:p>
+      <w:pPr>
+        <w:spacing w:line="240" w:lineRule="auto"/>
+      </w:pPr>
+      <w:r>
+        <w:t>A DirectoryStream</w:t>
+      </w:r>
+      <w:r>
+        <w:t xml:space="preserve"> failure to read a single entry should cause the stream iteration to throw</w:t>
+      </w:r>
+      <w:r>
+        <w:t xml:space="preserve"> an exception</w:t>
+      </w:r>
+      <w:r>
+        <w:t>, which is then wrapped and propagated</w:t>
+      </w:r>
+      <w:r>
+        <w:t>, which immediately terminates the traverse method.</w:t>
+      </w:r>
+    </w:p>
+    <w:p>
+      <w:pPr>
+        <w:spacing w:line="240" w:lineRule="auto"/>
+      </w:pPr>
+      <w:r>
+        <w:lastRenderedPageBreak/>
+        <w:t xml:space="preserve">Note: </w:t>
+      </w:r>
+      <w:r>
+        <w:t xml:space="preserve">All runtime failures during DirectoryStream iteration or attribute acquisition </w:t>
+      </w:r>
+      <w:r>
+        <w:t>throw a</w:t>
+      </w:r>
+      <w:r>
+        <w:t xml:space="preserve"> wrapped RuntimeException</w:t>
+      </w:r>
+      <w:r>
+        <w:t xml:space="preserve"> and abort processing immediately.</w:t>
+      </w:r>
+    </w:p>
+    <w:p>
+      <w:pPr>
+        <w:spacing w:after="0" w:line="240" w:lineRule="auto"/>
         <w:rPr>
           <w:b/>
           <w:bCs/>
         </w:rPr>
-        <w:t>Solution Outlin</w:t>
-      </w:r>
+      </w:pPr>
       <w:r>
         <w:rPr>
           <w:b/>
           <w:bCs/>
         </w:rPr>
+        <w:t>Solution Outlin</w:t>
+      </w:r>
+      <w:r>
+        <w:rPr>
+          <w:b/>
+          <w:bCs/>
+        </w:rPr>
         <w:t>e</w:t>
       </w:r>
     </w:p>
@@ -338,10 +550,31 @@
         <w:spacing w:after="0" w:line="240" w:lineRule="auto"/>
       </w:pPr>
       <w:r>
-        <w:t xml:space="preserve">All uses of the word “record” refer to the class java.lang.Record and its use in a record declaration. </w:t>
-      </w:r>
-      <w:r>
-        <w:t>You create FileTreeBuilder with a</w:t>
+        <w:t xml:space="preserve">All uses of the word “record” refer to the class </w:t>
+      </w:r>
+      <w:proofErr w:type="spellStart"/>
+      <w:proofErr w:type="gramStart"/>
+      <w:r>
+        <w:t>java.lang</w:t>
+      </w:r>
+      <w:proofErr w:type="gramEnd"/>
+      <w:r>
+        <w:t>.Record</w:t>
+      </w:r>
+      <w:proofErr w:type="spellEnd"/>
+      <w:r>
+        <w:t xml:space="preserve"> and its use in a record declaration. </w:t>
+      </w:r>
+      <w:r>
+        <w:t xml:space="preserve">You create </w:t>
+      </w:r>
+      <w:proofErr w:type="spellStart"/>
+      <w:r>
+        <w:t>FileTreeBuilder</w:t>
+      </w:r>
+      <w:proofErr w:type="spellEnd"/>
+      <w:r>
+        <w:t xml:space="preserve"> with a</w:t>
       </w:r>
       <w:r>
         <w:t xml:space="preserve"> public method </w:t>
@@ -389,33 +622,64 @@
         </w:numPr>
         <w:spacing w:after="0" w:line="240" w:lineRule="auto"/>
       </w:pPr>
-      <w:r>
-        <w:t xml:space="preserve">ArrayList&lt;Branch&gt; </w:t>
-      </w:r>
+      <w:proofErr w:type="spellStart"/>
+      <w:r>
+        <w:t>ArrayList</w:t>
+      </w:r>
+      <w:proofErr w:type="spellEnd"/>
+      <w:r>
+        <w:t xml:space="preserve">&lt;Branch&gt; </w:t>
+      </w:r>
+      <w:proofErr w:type="gramStart"/>
       <w:r>
         <w:t>traverse(</w:t>
       </w:r>
-      <w:r>
-        <w:t>Path initDir)</w:t>
-      </w:r>
-    </w:p>
-    <w:p>
-      <w:pPr>
-        <w:spacing w:after="0" w:line="240" w:lineRule="auto"/>
-      </w:pPr>
-    </w:p>
-    <w:p>
-      <w:pPr>
-        <w:spacing w:after="0" w:line="240" w:lineRule="auto"/>
-      </w:pPr>
-      <w:r>
-        <w:t>The initDir parameter</w:t>
+      <w:proofErr w:type="gramEnd"/>
+      <w:r>
+        <w:t xml:space="preserve">Path </w:t>
+      </w:r>
+      <w:proofErr w:type="spellStart"/>
+      <w:r>
+        <w:t>initDir</w:t>
+      </w:r>
+      <w:proofErr w:type="spellEnd"/>
+      <w:r>
+        <w:t>)</w:t>
+      </w:r>
+    </w:p>
+    <w:p>
+      <w:pPr>
+        <w:spacing w:after="0" w:line="240" w:lineRule="auto"/>
+      </w:pPr>
+    </w:p>
+    <w:p>
+      <w:pPr>
+        <w:spacing w:after="0" w:line="240" w:lineRule="auto"/>
+      </w:pPr>
+      <w:r>
+        <w:t xml:space="preserve">The </w:t>
+      </w:r>
+      <w:proofErr w:type="spellStart"/>
+      <w:r>
+        <w:t>initDir</w:t>
+      </w:r>
+      <w:proofErr w:type="spellEnd"/>
+      <w:r>
+        <w:t xml:space="preserve"> parameter</w:t>
       </w:r>
       <w:r>
         <w:t xml:space="preserve"> identifies the top-level directory of the directory tree. </w:t>
       </w:r>
       <w:r>
-        <w:t xml:space="preserve">Validate that initDir is non-null, exists, is readable, and is a directory; otherwise throw </w:t>
+        <w:t xml:space="preserve">Validate that </w:t>
+      </w:r>
+      <w:proofErr w:type="spellStart"/>
+      <w:r>
+        <w:t>initDir</w:t>
+      </w:r>
+      <w:proofErr w:type="spellEnd"/>
+      <w:r>
+        <w:t xml:space="preserve"> is non-null, exists, is readable, and is a directory; otherwise throw </w:t>
       </w:r>
       <w:r>
         <w:t xml:space="preserve">an </w:t>
@@ -481,8 +745,13 @@
       <w:r>
         <w:t xml:space="preserve"> </w:t>
       </w:r>
-      <w:r>
-        <w:t xml:space="preserve">ArrayList of </w:t>
+      <w:proofErr w:type="spellStart"/>
+      <w:r>
+        <w:t>ArrayList</w:t>
+      </w:r>
+      <w:proofErr w:type="spellEnd"/>
+      <w:r>
+        <w:t xml:space="preserve"> of </w:t>
       </w:r>
       <w:r>
         <w:t xml:space="preserve">“Branch” </w:t>
@@ -553,8 +822,13 @@
       <w:r>
         <w:t xml:space="preserve">its </w:t>
       </w:r>
-      <w:r>
-        <w:t xml:space="preserve">fileInfoList is empty. If it contains no subdirectories, no additional branches are </w:t>
+      <w:proofErr w:type="spellStart"/>
+      <w:r>
+        <w:t>fileInfoList</w:t>
+      </w:r>
+      <w:proofErr w:type="spellEnd"/>
+      <w:r>
+        <w:t xml:space="preserve"> is empty. If it contains no subdirectories, no additional branches are </w:t>
       </w:r>
       <w:r>
         <w:t>created.</w:t>
@@ -570,10 +844,7 @@
         <w:spacing w:after="0" w:line="240" w:lineRule="auto"/>
       </w:pPr>
       <w:r>
-        <w:t>Note: Order constraints on the returned branch list are</w:t>
-      </w:r>
-      <w:r>
-        <w:t>:</w:t>
+        <w:t>Note: Order constraints on the returned branch list are:</w:t>
       </w:r>
     </w:p>
     <w:p>
@@ -586,7 +857,16 @@
         <w:spacing w:after="0" w:line="240" w:lineRule="auto"/>
       </w:pPr>
       <w:r>
-        <w:t>Branch list must represent directories in BFS order</w:t>
+        <w:t xml:space="preserve">Branch list must represent directories in </w:t>
+      </w:r>
+      <w:r>
+        <w:t xml:space="preserve">DirectoryStream </w:t>
+      </w:r>
+      <w:r>
+        <w:t xml:space="preserve">retrieval </w:t>
+      </w:r>
+      <w:r>
+        <w:t>order</w:t>
       </w:r>
       <w:r>
         <w:t>.</w:t>
@@ -601,11 +881,27 @@
         </w:numPr>
         <w:spacing w:after="0" w:line="240" w:lineRule="auto"/>
       </w:pPr>
-      <w:r>
-        <w:t>FileInfo ordering must preserve stream order</w:t>
-      </w:r>
-      <w:r>
-        <w:t>.</w:t>
+      <w:proofErr w:type="spellStart"/>
+      <w:r>
+        <w:t>FileInfo</w:t>
+      </w:r>
+      <w:proofErr w:type="spellEnd"/>
+      <w:r>
+        <w:t xml:space="preserve"> ordering must preserve </w:t>
+      </w:r>
+      <w:proofErr w:type="spellStart"/>
+      <w:r>
+        <w:t>FileStream</w:t>
+      </w:r>
+      <w:proofErr w:type="spellEnd"/>
+      <w:r>
+        <w:t xml:space="preserve"> retrieval</w:t>
+      </w:r>
+      <w:r>
+        <w:t xml:space="preserve"> </w:t>
+      </w:r>
+      <w:r>
+        <w:t>order.</w:t>
       </w:r>
     </w:p>
     <w:p>
@@ -618,19 +914,7 @@
         <w:spacing w:after="0" w:line="240" w:lineRule="auto"/>
       </w:pPr>
       <w:r>
-        <w:t>T</w:t>
-      </w:r>
-      <w:r>
-        <w:t>he branch list need</w:t>
-      </w:r>
-      <w:r>
-        <w:t>s</w:t>
-      </w:r>
-      <w:r>
-        <w:t xml:space="preserve"> to preserve the order of subdirectory discovery exactly</w:t>
-      </w:r>
-      <w:r>
-        <w:t>.</w:t>
+        <w:t>The branch list needs to preserve the order of subdirectory discovery exactly.</w:t>
       </w:r>
     </w:p>
     <w:p>
@@ -666,11 +950,6 @@
       <w:r>
         <w:t>The signature of the traverse method is:</w:t>
       </w:r>
-    </w:p>
-    <w:p>
-      <w:pPr>
-        <w:spacing w:after="0" w:line="240" w:lineRule="auto"/>
-      </w:pPr>
     </w:p>
     <w:p>
       <w:pPr>
@@ -682,16 +961,45 @@
         <w:spacing w:after="0" w:line="240" w:lineRule="auto"/>
       </w:pPr>
       <w:r>
-        <w:t>public record Branch(String relativeDirectory, List&lt;FileInfo&gt; fileInfoList) {}</w:t>
-      </w:r>
-    </w:p>
-    <w:p>
-      <w:pPr>
-        <w:spacing w:after="0" w:line="240" w:lineRule="auto"/>
-      </w:pPr>
-      <w:r>
-        <w:t>S</w:t>
-      </w:r>
+        <w:t xml:space="preserve">public record </w:t>
+      </w:r>
+      <w:proofErr w:type="gramStart"/>
+      <w:r>
+        <w:t>Branch(</w:t>
+      </w:r>
+      <w:proofErr w:type="gramEnd"/>
+      <w:r>
+        <w:t xml:space="preserve">String </w:t>
+      </w:r>
+      <w:proofErr w:type="spellStart"/>
+      <w:r>
+        <w:t>relativeDirectory</w:t>
+      </w:r>
+      <w:proofErr w:type="spellEnd"/>
+      <w:r>
+        <w:t>, List&lt;</w:t>
+      </w:r>
+      <w:proofErr w:type="spellStart"/>
+      <w:r>
+        <w:t>FileInfo</w:t>
+      </w:r>
+      <w:proofErr w:type="spellEnd"/>
+      <w:r>
+        <w:t xml:space="preserve">&gt; </w:t>
+      </w:r>
+      <w:proofErr w:type="spellStart"/>
+      <w:r>
+        <w:t>fileInfoList</w:t>
+      </w:r>
+      <w:proofErr w:type="spellEnd"/>
+      <w:r>
+        <w:t>) {}</w:t>
+      </w:r>
+    </w:p>
+    <w:p>
+      <w:pPr>
+        <w:spacing w:after="0" w:line="240" w:lineRule="auto"/>
+      </w:pPr>
     </w:p>
     <w:p>
       <w:pPr>
@@ -704,10 +1012,7 @@
         <w:t>traverse method</w:t>
       </w:r>
       <w:r>
-        <w:t xml:space="preserve"> will r</w:t>
-      </w:r>
-      <w:r>
-        <w:t xml:space="preserve">esolve Symbolic links and </w:t>
+        <w:t xml:space="preserve"> will </w:t>
       </w:r>
       <w:r>
         <w:t>normalize</w:t>
@@ -734,30 +1039,36 @@
         </w:numPr>
         <w:spacing w:after="0" w:line="240" w:lineRule="auto"/>
       </w:pPr>
-      <w:r>
-        <w:t>initDir.to</w:t>
-      </w:r>
-      <w:r>
-        <w:t>Real</w:t>
-      </w:r>
-      <w:r>
-        <w:t>Path().normalize()</w:t>
-      </w:r>
-    </w:p>
-    <w:p>
-      <w:pPr>
-        <w:spacing w:after="0" w:line="240" w:lineRule="auto"/>
-      </w:pPr>
-    </w:p>
-    <w:p>
-      <w:pPr>
-        <w:spacing w:after="0" w:line="240" w:lineRule="auto"/>
-      </w:pPr>
-      <w:r>
+      <w:proofErr w:type="spellStart"/>
+      <w:r>
+        <w:t>initDir.normalize</w:t>
+      </w:r>
+      <w:proofErr w:type="spellEnd"/>
+      <w:r>
+        <w:t>()</w:t>
+      </w:r>
+    </w:p>
+    <w:p>
+      <w:pPr>
+        <w:spacing w:after="0" w:line="240" w:lineRule="auto"/>
+      </w:pPr>
+    </w:p>
+    <w:p>
+      <w:pPr>
+        <w:spacing w:after="0" w:line="240" w:lineRule="auto"/>
+      </w:pPr>
+      <w:r>
+        <w:lastRenderedPageBreak/>
         <w:t xml:space="preserve">Note that </w:t>
       </w:r>
       <w:r>
-        <w:t>Symbolic link</w:t>
+        <w:t>Symbolic</w:t>
+      </w:r>
+      <w:r>
+        <w:t>-</w:t>
+      </w:r>
+      <w:r>
+        <w:t>link</w:t>
       </w:r>
       <w:r>
         <w:t xml:space="preserve">ed directories should be traversed as if they </w:t>
@@ -775,13 +1086,22 @@
         <w:t xml:space="preserve">  Any cycles introduced by </w:t>
       </w:r>
       <w:r>
-        <w:t>Symbolic link</w:t>
+        <w:t>Symbolic</w:t>
+      </w:r>
+      <w:r>
+        <w:t>-</w:t>
+      </w:r>
+      <w:r>
+        <w:t xml:space="preserve"> link</w:t>
       </w:r>
       <w:r>
         <w:t>ed directories</w:t>
       </w:r>
       <w:r>
         <w:t xml:space="preserve"> </w:t>
+      </w:r>
+      <w:r>
+        <w:t xml:space="preserve">in the </w:t>
       </w:r>
       <w:r>
         <w:t xml:space="preserve">traversal </w:t>
@@ -812,7 +1132,13 @@
         <w:t>ing</w:t>
       </w:r>
       <w:r>
-        <w:t xml:space="preserve"> a Set&lt;Path&gt; of canonical (real) directories.</w:t>
+        <w:t xml:space="preserve"> a Set&lt;Path&gt; of </w:t>
+      </w:r>
+      <w:r>
+        <w:t>each visited directory</w:t>
+      </w:r>
+      <w:r>
+        <w:t>.</w:t>
       </w:r>
       <w:r>
         <w:t xml:space="preserve"> Each queued path is resolved using </w:t>
@@ -825,14 +1151,24 @@
         </w:rPr>
         <w:t>"</w:t>
       </w:r>
-      <w:r>
-        <w:t>toRealPath</w:t>
-      </w:r>
+      <w:proofErr w:type="spellStart"/>
+      <w:r>
+        <w:t>to</w:t>
+      </w:r>
+      <w:r>
+        <w:t>AbsolutePath</w:t>
+      </w:r>
+      <w:proofErr w:type="spellEnd"/>
       <w:r>
         <w:t>(</w:t>
       </w:r>
-      <w:r>
-        <w:t>).normalize()</w:t>
+      <w:proofErr w:type="gramStart"/>
+      <w:r>
+        <w:t>).normalize</w:t>
+      </w:r>
+      <w:proofErr w:type="gramEnd"/>
+      <w:r>
+        <w:t>()</w:t>
       </w:r>
       <w:r>
         <w:rPr>
@@ -846,10 +1182,10 @@
         <w:t>.</w:t>
       </w:r>
       <w:r>
-        <w:t xml:space="preserve"> If a resolved path has already been visited, </w:t>
-      </w:r>
-      <w:r>
-        <w:t xml:space="preserve">whether or not caused by a Symbolic link file, </w:t>
+        <w:t xml:space="preserve"> If a resolved path has already been visited</w:t>
+      </w:r>
+      <w:r>
+        <w:t xml:space="preserve">, </w:t>
       </w:r>
       <w:r>
         <w:t xml:space="preserve">throw a </w:t>
@@ -860,69 +1196,68 @@
       <w:r>
         <w:t>RuntimeException listing the revisited path in its message.</w:t>
       </w:r>
+    </w:p>
+    <w:p>
+      <w:pPr>
+        <w:spacing w:after="0" w:line="240" w:lineRule="auto"/>
+      </w:pPr>
+    </w:p>
+    <w:p>
+      <w:pPr>
+        <w:spacing w:after="0" w:line="240" w:lineRule="auto"/>
+      </w:pPr>
+      <w:r>
+        <w:t xml:space="preserve">The root branch uses </w:t>
+      </w:r>
+      <w:proofErr w:type="spellStart"/>
+      <w:r>
+        <w:t>a</w:t>
+      </w:r>
+      <w:proofErr w:type="spellEnd"/>
+      <w:r>
+        <w:t xml:space="preserve"> normalized</w:t>
+      </w:r>
+      <w:r>
+        <w:t xml:space="preserve"> absolute path</w:t>
+      </w:r>
+      <w:r>
+        <w:t xml:space="preserve"> for the </w:t>
+      </w:r>
+      <w:proofErr w:type="spellStart"/>
+      <w:r>
+        <w:t>relativeDirectory</w:t>
+      </w:r>
+      <w:proofErr w:type="spellEnd"/>
       <w:r>
         <w:t xml:space="preserve"> </w:t>
       </w:r>
       <w:r>
-        <w:t xml:space="preserve">BFS order </w:t>
-      </w:r>
-      <w:r>
-        <w:t xml:space="preserve">will be followed </w:t>
-      </w:r>
-      <w:r>
-        <w:t xml:space="preserve">but relativeDirectory values may appear non-sequential if </w:t>
-      </w:r>
-      <w:r>
-        <w:t>S</w:t>
-      </w:r>
-      <w:r>
-        <w:t>ymbolic links introduce normalization differences</w:t>
+        <w:t xml:space="preserve">branch </w:t>
+      </w:r>
+      <w:r>
+        <w:t>value</w:t>
+      </w:r>
+      <w:r>
+        <w:t>; every subsequent branch uses a path relative to that root</w:t>
+      </w:r>
+      <w:r>
+        <w:t xml:space="preserve"> for the </w:t>
+      </w:r>
+      <w:proofErr w:type="spellStart"/>
+      <w:r>
+        <w:t>relativeDirectory</w:t>
+      </w:r>
+      <w:proofErr w:type="spellEnd"/>
+      <w:r>
+        <w:t xml:space="preserve"> value</w:t>
       </w:r>
       <w:r>
         <w:t>.</w:t>
       </w:r>
-    </w:p>
-    <w:p>
-      <w:pPr>
-        <w:spacing w:after="0" w:line="240" w:lineRule="auto"/>
-      </w:pPr>
-    </w:p>
-    <w:p>
-      <w:pPr>
-        <w:spacing w:after="0" w:line="240" w:lineRule="auto"/>
-      </w:pPr>
-      <w:r>
-        <w:lastRenderedPageBreak/>
-        <w:t>The root branch uses a canonical absolute path</w:t>
-      </w:r>
-      <w:r>
-        <w:t xml:space="preserve"> for the relativeDirectory</w:t>
-      </w:r>
       <w:r>
         <w:t xml:space="preserve"> </w:t>
       </w:r>
       <w:r>
-        <w:t xml:space="preserve">branch </w:t>
-      </w:r>
-      <w:r>
-        <w:t>value</w:t>
-      </w:r>
-      <w:r>
-        <w:t>; every subsequent branch uses a canonical path relative to that root</w:t>
-      </w:r>
-      <w:r>
-        <w:t xml:space="preserve"> for the relativeDirectory</w:t>
-      </w:r>
-      <w:r>
-        <w:t xml:space="preserve"> value</w:t>
-      </w:r>
-      <w:r>
-        <w:t>.</w:t>
-      </w:r>
-      <w:r>
-        <w:t xml:space="preserve"> </w:t>
-      </w:r>
-      <w:r>
         <w:t>U</w:t>
       </w:r>
       <w:r>
@@ -944,20 +1279,42 @@
         <w:t xml:space="preserve"> in the text value of the path.</w:t>
       </w:r>
       <w:r>
-        <w:t xml:space="preserve"> </w:t>
-      </w:r>
-    </w:p>
-    <w:p>
-      <w:pPr>
-        <w:spacing w:after="0" w:line="240" w:lineRule="auto"/>
-      </w:pPr>
-    </w:p>
-    <w:p>
-      <w:pPr>
-        <w:spacing w:after="0" w:line="240" w:lineRule="auto"/>
-      </w:pPr>
-      <w:r>
-        <w:t>Here is a Java example of processing paths for the Branch list. The subDir variable in the example below is how the relative directory is processed for all subsequent Branch entries after the first entry. The baseDir variable shows how to process the initial Branch entry in the method return.</w:t>
+        <w:t xml:space="preserve"> This is done so a reader of the </w:t>
+      </w:r>
+      <w:r>
+        <w:t>returned branches</w:t>
+      </w:r>
+      <w:r>
+        <w:t xml:space="preserve"> has an indication of where the input tree is rooted.</w:t>
+      </w:r>
+    </w:p>
+    <w:p>
+      <w:pPr>
+        <w:spacing w:after="0" w:line="240" w:lineRule="auto"/>
+      </w:pPr>
+    </w:p>
+    <w:p>
+      <w:pPr>
+        <w:spacing w:after="0" w:line="240" w:lineRule="auto"/>
+      </w:pPr>
+      <w:r>
+        <w:t xml:space="preserve">Here is a Java example of processing paths for the Branch list. The </w:t>
+      </w:r>
+      <w:proofErr w:type="spellStart"/>
+      <w:r>
+        <w:t>subDir</w:t>
+      </w:r>
+      <w:proofErr w:type="spellEnd"/>
+      <w:r>
+        <w:t xml:space="preserve"> variable in the example below is how the relative directory is processed for all subsequent Branch entries after the first entry. The </w:t>
+      </w:r>
+      <w:proofErr w:type="spellStart"/>
+      <w:r>
+        <w:t>baseDir</w:t>
+      </w:r>
+      <w:proofErr w:type="spellEnd"/>
+      <w:r>
+        <w:t xml:space="preserve"> variable shows how to process the initial Branch entry in the method return.</w:t>
       </w:r>
     </w:p>
     <w:p>
@@ -978,152 +1335,423 @@
           <w:b/>
           <w:bCs/>
         </w:rPr>
-        <w:t>Java Example of relativeDirectory Processing</w:t>
-      </w:r>
-    </w:p>
-    <w:p>
-      <w:pPr>
-        <w:spacing w:after="0" w:line="240" w:lineRule="auto"/>
-      </w:pPr>
-    </w:p>
-    <w:p>
-      <w:pPr>
-        <w:spacing w:after="0" w:line="240" w:lineRule="auto"/>
-        <w:rPr>
-          <w:rFonts w:ascii="Lucida Console" w:hAnsi="Lucida Console"/>
-          <w:sz w:val="22"/>
-          <w:szCs w:val="22"/>
-        </w:rPr>
-      </w:pPr>
-      <w:r>
-        <w:rPr>
-          <w:rFonts w:ascii="Lucida Console" w:hAnsi="Lucida Console"/>
-          <w:sz w:val="22"/>
-          <w:szCs w:val="22"/>
-        </w:rPr>
-        <w:t>jshell&gt; var baseDir = Path.of("C:\\Users\\Don").toRealPath().normalize()</w:t>
-      </w:r>
-    </w:p>
-    <w:p>
-      <w:pPr>
-        <w:spacing w:after="0" w:line="240" w:lineRule="auto"/>
-        <w:rPr>
-          <w:rFonts w:ascii="Lucida Console" w:hAnsi="Lucida Console"/>
-          <w:sz w:val="22"/>
-          <w:szCs w:val="22"/>
-        </w:rPr>
-      </w:pPr>
-      <w:r>
-        <w:rPr>
-          <w:rFonts w:ascii="Lucida Console" w:hAnsi="Lucida Console"/>
-          <w:sz w:val="22"/>
-          <w:szCs w:val="22"/>
-        </w:rPr>
-        <w:t>baseDir ==&gt; C:\Users\Don</w:t>
-      </w:r>
-    </w:p>
-    <w:p>
-      <w:pPr>
-        <w:spacing w:after="0" w:line="240" w:lineRule="auto"/>
-        <w:rPr>
-          <w:rFonts w:ascii="Lucida Console" w:hAnsi="Lucida Console"/>
-          <w:sz w:val="22"/>
-          <w:szCs w:val="22"/>
-        </w:rPr>
-      </w:pPr>
-    </w:p>
-    <w:p>
-      <w:pPr>
-        <w:spacing w:after="0" w:line="240" w:lineRule="auto"/>
-        <w:rPr>
-          <w:rFonts w:ascii="Lucida Console" w:hAnsi="Lucida Console"/>
-          <w:sz w:val="22"/>
-          <w:szCs w:val="22"/>
-        </w:rPr>
-      </w:pPr>
-      <w:r>
-        <w:rPr>
-          <w:rFonts w:ascii="Lucida Console" w:hAnsi="Lucida Console"/>
-          <w:sz w:val="22"/>
-          <w:szCs w:val="22"/>
-        </w:rPr>
-        <w:t>jshell&gt; var subDir = Path.of("C:\\Users\\Don\\OneDrive\\Documents\\").toRealPath().normalize()</w:t>
-      </w:r>
-    </w:p>
-    <w:p>
-      <w:pPr>
-        <w:spacing w:after="0" w:line="240" w:lineRule="auto"/>
-        <w:rPr>
-          <w:rFonts w:ascii="Lucida Console" w:hAnsi="Lucida Console"/>
-          <w:sz w:val="22"/>
-          <w:szCs w:val="22"/>
-        </w:rPr>
-      </w:pPr>
-      <w:r>
-        <w:rPr>
-          <w:rFonts w:ascii="Lucida Console" w:hAnsi="Lucida Console"/>
-          <w:sz w:val="22"/>
-          <w:szCs w:val="22"/>
-        </w:rPr>
-        <w:t>subDir ==&gt; C:\Users\Don\OneDrive\Documents</w:t>
-      </w:r>
-    </w:p>
-    <w:p>
-      <w:pPr>
-        <w:spacing w:after="0" w:line="240" w:lineRule="auto"/>
-        <w:rPr>
-          <w:rFonts w:ascii="Lucida Console" w:hAnsi="Lucida Console"/>
-          <w:sz w:val="22"/>
-          <w:szCs w:val="22"/>
-        </w:rPr>
-      </w:pPr>
-    </w:p>
-    <w:p>
-      <w:pPr>
-        <w:spacing w:after="0" w:line="240" w:lineRule="auto"/>
-        <w:rPr>
-          <w:rFonts w:ascii="Lucida Console" w:hAnsi="Lucida Console"/>
-          <w:sz w:val="22"/>
-          <w:szCs w:val="22"/>
-        </w:rPr>
-      </w:pPr>
-      <w:r>
-        <w:rPr>
-          <w:rFonts w:ascii="Lucida Console" w:hAnsi="Lucida Console"/>
-          <w:sz w:val="22"/>
-          <w:szCs w:val="22"/>
-        </w:rPr>
-        <w:t>jshell&gt; var relDir = baseDir.relativize(subDir)</w:t>
-      </w:r>
-    </w:p>
-    <w:p>
-      <w:pPr>
-        <w:spacing w:after="0" w:line="240" w:lineRule="auto"/>
-        <w:rPr>
-          <w:rFonts w:ascii="Lucida Console" w:hAnsi="Lucida Console"/>
-        </w:rPr>
-      </w:pPr>
-      <w:r>
-        <w:rPr>
-          <w:rFonts w:ascii="Lucida Console" w:hAnsi="Lucida Console"/>
-          <w:sz w:val="22"/>
-          <w:szCs w:val="22"/>
-        </w:rPr>
-        <w:t>relDir ==&gt; OneDrive\Documents</w:t>
-      </w:r>
-    </w:p>
-    <w:p>
-      <w:pPr>
-        <w:spacing w:after="0" w:line="240" w:lineRule="auto"/>
-      </w:pPr>
-    </w:p>
-    <w:p>
-      <w:pPr>
-        <w:spacing w:after="0" w:line="240" w:lineRule="auto"/>
-      </w:pPr>
-      <w:r>
-        <w:t>A FileInfo</w:t>
-      </w:r>
+        <w:t xml:space="preserve">Java Example of </w:t>
+      </w:r>
+      <w:proofErr w:type="spellStart"/>
+      <w:r>
+        <w:rPr>
+          <w:b/>
+          <w:bCs/>
+        </w:rPr>
+        <w:t>relativeDirectory</w:t>
+      </w:r>
+      <w:proofErr w:type="spellEnd"/>
+      <w:r>
+        <w:rPr>
+          <w:b/>
+          <w:bCs/>
+        </w:rPr>
+        <w:t xml:space="preserve"> Processing</w:t>
+      </w:r>
+    </w:p>
+    <w:p>
+      <w:pPr>
+        <w:spacing w:after="0" w:line="240" w:lineRule="auto"/>
+      </w:pPr>
+    </w:p>
+    <w:p>
+      <w:pPr>
+        <w:spacing w:after="0" w:line="240" w:lineRule="auto"/>
+        <w:rPr>
+          <w:rFonts w:ascii="Lucida Console" w:hAnsi="Lucida Console"/>
+          <w:sz w:val="22"/>
+          <w:szCs w:val="22"/>
+        </w:rPr>
+      </w:pPr>
+      <w:proofErr w:type="spellStart"/>
+      <w:r>
+        <w:rPr>
+          <w:rFonts w:ascii="Lucida Console" w:hAnsi="Lucida Console"/>
+          <w:sz w:val="22"/>
+          <w:szCs w:val="22"/>
+        </w:rPr>
+        <w:t>jshell</w:t>
+      </w:r>
+      <w:proofErr w:type="spellEnd"/>
+      <w:r>
+        <w:rPr>
+          <w:rFonts w:ascii="Lucida Console" w:hAnsi="Lucida Console"/>
+          <w:sz w:val="22"/>
+          <w:szCs w:val="22"/>
+        </w:rPr>
+        <w:t xml:space="preserve">&gt; var </w:t>
+      </w:r>
+      <w:proofErr w:type="spellStart"/>
+      <w:r>
+        <w:rPr>
+          <w:rFonts w:ascii="Lucida Console" w:hAnsi="Lucida Console"/>
+          <w:sz w:val="22"/>
+          <w:szCs w:val="22"/>
+        </w:rPr>
+        <w:t>baseDir</w:t>
+      </w:r>
+      <w:proofErr w:type="spellEnd"/>
+      <w:r>
+        <w:rPr>
+          <w:rFonts w:ascii="Lucida Console" w:hAnsi="Lucida Console"/>
+          <w:sz w:val="22"/>
+          <w:szCs w:val="22"/>
+        </w:rPr>
+        <w:t xml:space="preserve"> = </w:t>
+      </w:r>
+      <w:proofErr w:type="spellStart"/>
+      <w:r>
+        <w:rPr>
+          <w:rFonts w:ascii="Lucida Console" w:hAnsi="Lucida Console"/>
+          <w:sz w:val="22"/>
+          <w:szCs w:val="22"/>
+        </w:rPr>
+        <w:t>Path.of</w:t>
+      </w:r>
+      <w:proofErr w:type="spellEnd"/>
+      <w:r>
+        <w:rPr>
+          <w:rFonts w:ascii="Lucida Console" w:hAnsi="Lucida Console"/>
+          <w:sz w:val="22"/>
+          <w:szCs w:val="22"/>
+        </w:rPr>
+        <w:t>("C:\\Users\\Don"</w:t>
+      </w:r>
+      <w:proofErr w:type="gramStart"/>
+      <w:r>
+        <w:rPr>
+          <w:rFonts w:ascii="Lucida Console" w:hAnsi="Lucida Console"/>
+          <w:sz w:val="22"/>
+          <w:szCs w:val="22"/>
+        </w:rPr>
+        <w:t>).</w:t>
+      </w:r>
+      <w:proofErr w:type="spellStart"/>
+      <w:r>
+        <w:rPr>
+          <w:rFonts w:ascii="Lucida Console" w:hAnsi="Lucida Console"/>
+          <w:sz w:val="22"/>
+          <w:szCs w:val="22"/>
+        </w:rPr>
+        <w:t>toAbsolutePath</w:t>
+      </w:r>
+      <w:proofErr w:type="spellEnd"/>
+      <w:proofErr w:type="gramEnd"/>
+      <w:r>
+        <w:rPr>
+          <w:rFonts w:ascii="Lucida Console" w:hAnsi="Lucida Console"/>
+          <w:sz w:val="22"/>
+          <w:szCs w:val="22"/>
+        </w:rPr>
+        <w:t>(</w:t>
+      </w:r>
+      <w:proofErr w:type="gramStart"/>
+      <w:r>
+        <w:rPr>
+          <w:rFonts w:ascii="Lucida Console" w:hAnsi="Lucida Console"/>
+          <w:sz w:val="22"/>
+          <w:szCs w:val="22"/>
+        </w:rPr>
+        <w:t>).normalize</w:t>
+      </w:r>
+      <w:proofErr w:type="gramEnd"/>
+      <w:r>
+        <w:rPr>
+          <w:rFonts w:ascii="Lucida Console" w:hAnsi="Lucida Console"/>
+          <w:sz w:val="22"/>
+          <w:szCs w:val="22"/>
+        </w:rPr>
+        <w:t>()</w:t>
+      </w:r>
+    </w:p>
+    <w:p>
+      <w:pPr>
+        <w:spacing w:after="0" w:line="240" w:lineRule="auto"/>
+        <w:rPr>
+          <w:rFonts w:ascii="Lucida Console" w:hAnsi="Lucida Console"/>
+          <w:sz w:val="22"/>
+          <w:szCs w:val="22"/>
+        </w:rPr>
+      </w:pPr>
+      <w:proofErr w:type="spellStart"/>
+      <w:r>
+        <w:rPr>
+          <w:rFonts w:ascii="Lucida Console" w:hAnsi="Lucida Console"/>
+          <w:sz w:val="22"/>
+          <w:szCs w:val="22"/>
+        </w:rPr>
+        <w:t>baseDir</w:t>
+      </w:r>
+      <w:proofErr w:type="spellEnd"/>
+      <w:r>
+        <w:rPr>
+          <w:rFonts w:ascii="Lucida Console" w:hAnsi="Lucida Console"/>
+          <w:sz w:val="22"/>
+          <w:szCs w:val="22"/>
+        </w:rPr>
+        <w:t xml:space="preserve"> ==&gt; C:\Users\Don</w:t>
+      </w:r>
+    </w:p>
+    <w:p>
+      <w:pPr>
+        <w:spacing w:after="0" w:line="240" w:lineRule="auto"/>
+        <w:rPr>
+          <w:rFonts w:ascii="Lucida Console" w:hAnsi="Lucida Console"/>
+          <w:sz w:val="22"/>
+          <w:szCs w:val="22"/>
+        </w:rPr>
+      </w:pPr>
+    </w:p>
+    <w:p>
+      <w:pPr>
+        <w:spacing w:after="0" w:line="240" w:lineRule="auto"/>
+        <w:rPr>
+          <w:rFonts w:ascii="Lucida Console" w:hAnsi="Lucida Console"/>
+          <w:sz w:val="22"/>
+          <w:szCs w:val="22"/>
+        </w:rPr>
+      </w:pPr>
+      <w:proofErr w:type="spellStart"/>
+      <w:r>
+        <w:rPr>
+          <w:rFonts w:ascii="Lucida Console" w:hAnsi="Lucida Console"/>
+          <w:sz w:val="22"/>
+          <w:szCs w:val="22"/>
+        </w:rPr>
+        <w:t>jshell</w:t>
+      </w:r>
+      <w:proofErr w:type="spellEnd"/>
+      <w:r>
+        <w:rPr>
+          <w:rFonts w:ascii="Lucida Console" w:hAnsi="Lucida Console"/>
+          <w:sz w:val="22"/>
+          <w:szCs w:val="22"/>
+        </w:rPr>
+        <w:t xml:space="preserve">&gt; var </w:t>
+      </w:r>
+      <w:proofErr w:type="spellStart"/>
+      <w:r>
+        <w:rPr>
+          <w:rFonts w:ascii="Lucida Console" w:hAnsi="Lucida Console"/>
+          <w:sz w:val="22"/>
+          <w:szCs w:val="22"/>
+        </w:rPr>
+        <w:t>subDir</w:t>
+      </w:r>
+      <w:proofErr w:type="spellEnd"/>
+      <w:r>
+        <w:rPr>
+          <w:rFonts w:ascii="Lucida Console" w:hAnsi="Lucida Console"/>
+          <w:sz w:val="22"/>
+          <w:szCs w:val="22"/>
+        </w:rPr>
+        <w:t xml:space="preserve"> = Path.of("C:\\Users\\Don\\OneDrive\\Documents\\"</w:t>
+      </w:r>
+      <w:proofErr w:type="gramStart"/>
+      <w:r>
+        <w:rPr>
+          <w:rFonts w:ascii="Lucida Console" w:hAnsi="Lucida Console"/>
+          <w:sz w:val="22"/>
+          <w:szCs w:val="22"/>
+        </w:rPr>
+        <w:t>).toAbsolutePath</w:t>
+      </w:r>
+      <w:proofErr w:type="gramEnd"/>
+      <w:r>
+        <w:rPr>
+          <w:rFonts w:ascii="Lucida Console" w:hAnsi="Lucida Console"/>
+          <w:sz w:val="22"/>
+          <w:szCs w:val="22"/>
+        </w:rPr>
+        <w:t>(</w:t>
+      </w:r>
+      <w:proofErr w:type="gramStart"/>
+      <w:r>
+        <w:rPr>
+          <w:rFonts w:ascii="Lucida Console" w:hAnsi="Lucida Console"/>
+          <w:sz w:val="22"/>
+          <w:szCs w:val="22"/>
+        </w:rPr>
+        <w:t>).normalize</w:t>
+      </w:r>
+      <w:proofErr w:type="gramEnd"/>
+      <w:r>
+        <w:rPr>
+          <w:rFonts w:ascii="Lucida Console" w:hAnsi="Lucida Console"/>
+          <w:sz w:val="22"/>
+          <w:szCs w:val="22"/>
+        </w:rPr>
+        <w:t>()</w:t>
+      </w:r>
+    </w:p>
+    <w:p>
+      <w:pPr>
+        <w:spacing w:after="0" w:line="240" w:lineRule="auto"/>
+        <w:rPr>
+          <w:rFonts w:ascii="Lucida Console" w:hAnsi="Lucida Console"/>
+          <w:sz w:val="22"/>
+          <w:szCs w:val="22"/>
+        </w:rPr>
+      </w:pPr>
+      <w:proofErr w:type="spellStart"/>
+      <w:r>
+        <w:rPr>
+          <w:rFonts w:ascii="Lucida Console" w:hAnsi="Lucida Console"/>
+          <w:sz w:val="22"/>
+          <w:szCs w:val="22"/>
+        </w:rPr>
+        <w:t>subDir</w:t>
+      </w:r>
+      <w:proofErr w:type="spellEnd"/>
+      <w:r>
+        <w:rPr>
+          <w:rFonts w:ascii="Lucida Console" w:hAnsi="Lucida Console"/>
+          <w:sz w:val="22"/>
+          <w:szCs w:val="22"/>
+        </w:rPr>
+        <w:t xml:space="preserve"> ==&gt; C:\Users\Don\OneDrive\Documents</w:t>
+      </w:r>
+    </w:p>
+    <w:p>
+      <w:pPr>
+        <w:spacing w:after="0" w:line="240" w:lineRule="auto"/>
+        <w:rPr>
+          <w:rFonts w:ascii="Lucida Console" w:hAnsi="Lucida Console"/>
+          <w:sz w:val="22"/>
+          <w:szCs w:val="22"/>
+        </w:rPr>
+      </w:pPr>
+    </w:p>
+    <w:p>
+      <w:pPr>
+        <w:spacing w:after="0" w:line="240" w:lineRule="auto"/>
+        <w:rPr>
+          <w:rFonts w:ascii="Lucida Console" w:hAnsi="Lucida Console"/>
+          <w:sz w:val="22"/>
+          <w:szCs w:val="22"/>
+        </w:rPr>
+      </w:pPr>
+      <w:proofErr w:type="spellStart"/>
+      <w:r>
+        <w:rPr>
+          <w:rFonts w:ascii="Lucida Console" w:hAnsi="Lucida Console"/>
+          <w:sz w:val="22"/>
+          <w:szCs w:val="22"/>
+        </w:rPr>
+        <w:t>jshell</w:t>
+      </w:r>
+      <w:proofErr w:type="spellEnd"/>
+      <w:r>
+        <w:rPr>
+          <w:rFonts w:ascii="Lucida Console" w:hAnsi="Lucida Console"/>
+          <w:sz w:val="22"/>
+          <w:szCs w:val="22"/>
+        </w:rPr>
+        <w:t xml:space="preserve">&gt; var </w:t>
+      </w:r>
+      <w:proofErr w:type="spellStart"/>
+      <w:r>
+        <w:rPr>
+          <w:rFonts w:ascii="Lucida Console" w:hAnsi="Lucida Console"/>
+          <w:sz w:val="22"/>
+          <w:szCs w:val="22"/>
+        </w:rPr>
+        <w:t>relDir</w:t>
+      </w:r>
+      <w:proofErr w:type="spellEnd"/>
+      <w:r>
+        <w:rPr>
+          <w:rFonts w:ascii="Lucida Console" w:hAnsi="Lucida Console"/>
+          <w:sz w:val="22"/>
+          <w:szCs w:val="22"/>
+        </w:rPr>
+        <w:t xml:space="preserve"> = </w:t>
+      </w:r>
+      <w:proofErr w:type="spellStart"/>
+      <w:r>
+        <w:rPr>
+          <w:rFonts w:ascii="Lucida Console" w:hAnsi="Lucida Console"/>
+          <w:sz w:val="22"/>
+          <w:szCs w:val="22"/>
+        </w:rPr>
+        <w:t>baseDir.relativize</w:t>
+      </w:r>
+      <w:proofErr w:type="spellEnd"/>
+      <w:r>
+        <w:rPr>
+          <w:rFonts w:ascii="Lucida Console" w:hAnsi="Lucida Console"/>
+          <w:sz w:val="22"/>
+          <w:szCs w:val="22"/>
+        </w:rPr>
+        <w:t>(</w:t>
+      </w:r>
+      <w:proofErr w:type="spellStart"/>
+      <w:r>
+        <w:rPr>
+          <w:rFonts w:ascii="Lucida Console" w:hAnsi="Lucida Console"/>
+          <w:sz w:val="22"/>
+          <w:szCs w:val="22"/>
+        </w:rPr>
+        <w:t>subDir</w:t>
+      </w:r>
+      <w:proofErr w:type="spellEnd"/>
+      <w:r>
+        <w:rPr>
+          <w:rFonts w:ascii="Lucida Console" w:hAnsi="Lucida Console"/>
+          <w:sz w:val="22"/>
+          <w:szCs w:val="22"/>
+        </w:rPr>
+        <w:t>)</w:t>
+      </w:r>
+    </w:p>
+    <w:p>
+      <w:pPr>
+        <w:spacing w:after="0" w:line="240" w:lineRule="auto"/>
+        <w:rPr>
+          <w:rFonts w:ascii="Lucida Console" w:hAnsi="Lucida Console"/>
+        </w:rPr>
+      </w:pPr>
+      <w:proofErr w:type="spellStart"/>
+      <w:r>
+        <w:rPr>
+          <w:rFonts w:ascii="Lucida Console" w:hAnsi="Lucida Console"/>
+          <w:sz w:val="22"/>
+          <w:szCs w:val="22"/>
+        </w:rPr>
+        <w:t>relDir</w:t>
+      </w:r>
+      <w:proofErr w:type="spellEnd"/>
+      <w:r>
+        <w:rPr>
+          <w:rFonts w:ascii="Lucida Console" w:hAnsi="Lucida Console"/>
+          <w:sz w:val="22"/>
+          <w:szCs w:val="22"/>
+        </w:rPr>
+        <w:t xml:space="preserve"> ==&gt; OneDrive\Documents</w:t>
+      </w:r>
+    </w:p>
+    <w:p>
+      <w:pPr>
+        <w:spacing w:after="0" w:line="240" w:lineRule="auto"/>
+      </w:pPr>
+    </w:p>
+    <w:p>
+      <w:pPr>
+        <w:spacing w:after="0" w:line="240" w:lineRule="auto"/>
+      </w:pPr>
+      <w:r>
+        <w:t xml:space="preserve">A </w:t>
+      </w:r>
+      <w:proofErr w:type="spellStart"/>
+      <w:r>
+        <w:t>FileInfo</w:t>
+      </w:r>
+      <w:proofErr w:type="spellEnd"/>
       <w:r>
         <w:t xml:space="preserve">, </w:t>
       </w:r>
@@ -1161,23 +1789,81 @@
         <w:spacing w:after="0" w:line="240" w:lineRule="auto"/>
       </w:pPr>
       <w:r>
-        <w:t>public record FileInfo(String fileName, BasicFileAttributes attributes) {}</w:t>
-      </w:r>
-    </w:p>
-    <w:p>
-      <w:pPr>
-        <w:spacing w:after="0" w:line="240" w:lineRule="auto"/>
-      </w:pPr>
-    </w:p>
-    <w:p>
-      <w:pPr>
-        <w:spacing w:after="0" w:line="240" w:lineRule="auto"/>
-      </w:pPr>
-      <w:r>
-        <w:t>The fileName parameter is t</w:t>
-      </w:r>
-      <w:r>
-        <w:t>he simple file name (getFileName().toString())</w:t>
+        <w:t xml:space="preserve">public record </w:t>
+      </w:r>
+      <w:proofErr w:type="spellStart"/>
+      <w:proofErr w:type="gramStart"/>
+      <w:r>
+        <w:t>FileInfo</w:t>
+      </w:r>
+      <w:proofErr w:type="spellEnd"/>
+      <w:r>
+        <w:t>(</w:t>
+      </w:r>
+      <w:proofErr w:type="gramEnd"/>
+      <w:r>
+        <w:t xml:space="preserve">String </w:t>
+      </w:r>
+      <w:proofErr w:type="spellStart"/>
+      <w:r>
+        <w:t>fileName</w:t>
+      </w:r>
+      <w:proofErr w:type="spellEnd"/>
+      <w:r>
+        <w:t xml:space="preserve">, </w:t>
+      </w:r>
+      <w:proofErr w:type="spellStart"/>
+      <w:r>
+        <w:t>BasicFileAttributes</w:t>
+      </w:r>
+      <w:proofErr w:type="spellEnd"/>
+      <w:r>
+        <w:t xml:space="preserve"> attributes) {}</w:t>
+      </w:r>
+    </w:p>
+    <w:p>
+      <w:pPr>
+        <w:spacing w:after="0" w:line="240" w:lineRule="auto"/>
+      </w:pPr>
+    </w:p>
+    <w:p>
+      <w:pPr>
+        <w:spacing w:after="0" w:line="240" w:lineRule="auto"/>
+      </w:pPr>
+      <w:r>
+        <w:t xml:space="preserve">The </w:t>
+      </w:r>
+      <w:proofErr w:type="spellStart"/>
+      <w:r>
+        <w:t>fileName</w:t>
+      </w:r>
+      <w:proofErr w:type="spellEnd"/>
+      <w:r>
+        <w:t xml:space="preserve"> parameter is t</w:t>
+      </w:r>
+      <w:r>
+        <w:t>he simple file name (</w:t>
+      </w:r>
+      <w:proofErr w:type="spellStart"/>
+      <w:r>
+        <w:t>getFileName</w:t>
+      </w:r>
+      <w:proofErr w:type="spellEnd"/>
+      <w:r>
+        <w:t>(</w:t>
+      </w:r>
+      <w:proofErr w:type="gramStart"/>
+      <w:r>
+        <w:t>).</w:t>
+      </w:r>
+      <w:proofErr w:type="spellStart"/>
+      <w:r>
+        <w:t>toString</w:t>
+      </w:r>
+      <w:proofErr w:type="spellEnd"/>
+      <w:proofErr w:type="gramEnd"/>
+      <w:r>
+        <w:t>())</w:t>
       </w:r>
       <w:r>
         <w:t xml:space="preserve">.  </w:t>
@@ -1185,8 +1871,13 @@
       <w:r>
         <w:t xml:space="preserve">Note that only </w:t>
       </w:r>
-      <w:r>
-        <w:t xml:space="preserve">BasicFileAttributes are required </w:t>
+      <w:proofErr w:type="spellStart"/>
+      <w:r>
+        <w:t>BasicFileAttributes</w:t>
+      </w:r>
+      <w:proofErr w:type="spellEnd"/>
+      <w:r>
+        <w:t xml:space="preserve"> are required </w:t>
       </w:r>
       <w:r>
         <w:t xml:space="preserve">for each file </w:t>
@@ -1194,9 +1885,11 @@
       <w:r>
         <w:t>(</w:t>
       </w:r>
+      <w:proofErr w:type="spellStart"/>
       <w:r>
         <w:t>Files.readAttributes</w:t>
       </w:r>
+      <w:proofErr w:type="spellEnd"/>
       <w:r>
         <w:t>).</w:t>
       </w:r>
@@ -1206,30 +1899,49 @@
       <w:r>
         <w:t xml:space="preserve"> (</w:t>
       </w:r>
-      <w:r>
-        <w:t>BasicFileAttributes.isRegularFile()</w:t>
-      </w:r>
-      <w:r>
-        <w:t>) are included in a FileInfo entry.</w:t>
-      </w:r>
-    </w:p>
-    <w:p>
-      <w:pPr>
-        <w:spacing w:after="0" w:line="240" w:lineRule="auto"/>
-      </w:pPr>
-    </w:p>
-    <w:p>
-      <w:pPr>
-        <w:spacing w:after="0" w:line="240" w:lineRule="auto"/>
-      </w:pPr>
-      <w:r>
+      <w:proofErr w:type="spellStart"/>
+      <w:r>
+        <w:t>BasicFileAttributes.isRegularFile</w:t>
+      </w:r>
+      <w:proofErr w:type="spellEnd"/>
+      <w:r>
+        <w:t>()</w:t>
+      </w:r>
+      <w:r>
+        <w:t xml:space="preserve">) are included in a </w:t>
+      </w:r>
+      <w:proofErr w:type="spellStart"/>
+      <w:r>
+        <w:t>FileInfo</w:t>
+      </w:r>
+      <w:proofErr w:type="spellEnd"/>
+      <w:r>
+        <w:t xml:space="preserve"> entry.</w:t>
+      </w:r>
+    </w:p>
+    <w:p>
+      <w:pPr>
+        <w:spacing w:after="0" w:line="240" w:lineRule="auto"/>
+      </w:pPr>
+    </w:p>
+    <w:p>
+      <w:pPr>
+        <w:spacing w:after="0" w:line="240" w:lineRule="auto"/>
+      </w:pPr>
+      <w:r>
+        <w:lastRenderedPageBreak/>
         <w:t xml:space="preserve">The </w:t>
       </w:r>
       <w:r>
         <w:t xml:space="preserve">accumulated </w:t>
       </w:r>
-      <w:r>
-        <w:t xml:space="preserve">ArrayList </w:t>
+      <w:proofErr w:type="spellStart"/>
+      <w:r>
+        <w:t>ArrayList</w:t>
+      </w:r>
+      <w:proofErr w:type="spellEnd"/>
+      <w:r>
+        <w:t xml:space="preserve"> </w:t>
       </w:r>
       <w:r>
         <w:t xml:space="preserve">of Branch entries </w:t>
@@ -1265,7 +1977,15 @@
         <w:t xml:space="preserve"> </w:t>
       </w:r>
       <w:r>
-        <w:t xml:space="preserve">starting at the initDir </w:t>
+        <w:t xml:space="preserve">starting at the </w:t>
+      </w:r>
+      <w:proofErr w:type="spellStart"/>
+      <w:r>
+        <w:t>initDir</w:t>
+      </w:r>
+      <w:proofErr w:type="spellEnd"/>
+      <w:r>
+        <w:t xml:space="preserve"> </w:t>
       </w:r>
       <w:r>
         <w:t>directory.</w:t>
@@ -1354,10 +2074,16 @@
         <w:spacing w:after="0" w:line="240" w:lineRule="auto"/>
       </w:pPr>
       <w:r>
-        <w:t>Directories must be enqueued in enumeration order</w:t>
-      </w:r>
-      <w:r>
-        <w:t>.</w:t>
+        <w:t xml:space="preserve">Directories must be enqueued in </w:t>
+      </w:r>
+      <w:r>
+        <w:t xml:space="preserve">DirectoryStream </w:t>
+      </w:r>
+      <w:r>
+        <w:t>enumeration order</w:t>
+      </w:r>
+      <w:r>
+        <w:t xml:space="preserve"> path normalization.</w:t>
       </w:r>
     </w:p>
     <w:p>
@@ -1370,8 +2096,15 @@
         <w:spacing w:after="0" w:line="240" w:lineRule="auto"/>
       </w:pPr>
       <w:r>
-        <w:lastRenderedPageBreak/>
-        <w:t>Files must be added to fileInfoList in enumeration order</w:t>
+        <w:t xml:space="preserve">Files must be added to </w:t>
+      </w:r>
+      <w:proofErr w:type="spellStart"/>
+      <w:r>
+        <w:t>fileInfoList</w:t>
+      </w:r>
+      <w:proofErr w:type="spellEnd"/>
+      <w:r>
+        <w:t xml:space="preserve"> in enumeration order</w:t>
       </w:r>
       <w:r>
         <w:t>.</w:t>
@@ -1431,11 +2164,24 @@
         <w:spacing w:after="0" w:line="240" w:lineRule="auto"/>
       </w:pPr>
       <w:r>
-        <w:t>Collect FileInfo objects for all files (not directories)</w:t>
-      </w:r>
-      <w:r>
-        <w:t xml:space="preserve"> into fileInfoList</w:t>
-      </w:r>
+        <w:t xml:space="preserve">Collect </w:t>
+      </w:r>
+      <w:proofErr w:type="spellStart"/>
+      <w:r>
+        <w:t>FileInfo</w:t>
+      </w:r>
+      <w:proofErr w:type="spellEnd"/>
+      <w:r>
+        <w:t xml:space="preserve"> objects for all files (not directories)</w:t>
+      </w:r>
+      <w:r>
+        <w:t xml:space="preserve"> into </w:t>
+      </w:r>
+      <w:proofErr w:type="spellStart"/>
+      <w:r>
+        <w:t>fileInfoList</w:t>
+      </w:r>
+      <w:proofErr w:type="spellEnd"/>
       <w:r>
         <w:t>.</w:t>
       </w:r>
@@ -1510,7 +2256,15 @@
         <w:t xml:space="preserve"> </w:t>
       </w:r>
       <w:r>
-        <w:t xml:space="preserve">the initDir </w:t>
+        <w:t xml:space="preserve">the </w:t>
+      </w:r>
+      <w:proofErr w:type="spellStart"/>
+      <w:r>
+        <w:t>initDir</w:t>
+      </w:r>
+      <w:proofErr w:type="spellEnd"/>
+      <w:r>
+        <w:t xml:space="preserve"> </w:t>
       </w:r>
       <w:r>
         <w:t>base directory</w:t>
@@ -1519,7 +2273,13 @@
         <w:t xml:space="preserve"> is complete</w:t>
       </w:r>
       <w:r>
-        <w:t xml:space="preserve"> (i.e., the dequeue of directories to visit is empty)</w:t>
+        <w:t xml:space="preserve"> (i.e., the </w:t>
+      </w:r>
+      <w:r>
+        <w:t>D</w:t>
+      </w:r>
+      <w:r>
+        <w:t>equeue of directories to visit is empty)</w:t>
       </w:r>
       <w:r>
         <w:t>, return the</w:t>
@@ -1528,7 +2288,21 @@
         <w:t xml:space="preserve"> collected</w:t>
       </w:r>
       <w:r>
-        <w:t xml:space="preserve"> tree ArrayList.</w:t>
+        <w:t xml:space="preserve"> </w:t>
+      </w:r>
+      <w:proofErr w:type="spellStart"/>
+      <w:r>
+        <w:t>ArrayLis</w:t>
+      </w:r>
+      <w:r>
+        <w:t>t</w:t>
+      </w:r>
+      <w:proofErr w:type="spellEnd"/>
+      <w:r>
+        <w:t xml:space="preserve"> of branches (the “tree”)</w:t>
+      </w:r>
+      <w:r>
+        <w:t>.</w:t>
       </w:r>
     </w:p>
     <w:p>
@@ -1626,8 +2400,18 @@
           <w:sz w:val="22"/>
           <w:szCs w:val="22"/>
         </w:rPr>
-        <w:t xml:space="preserve">    A.prn</w:t>
-      </w:r>
+        <w:t xml:space="preserve">    </w:t>
+      </w:r>
+      <w:proofErr w:type="spellStart"/>
+      <w:r>
+        <w:rPr>
+          <w:rFonts w:ascii="Lucida Console" w:hAnsi="Lucida Console"/>
+          <w:sz w:val="22"/>
+          <w:szCs w:val="22"/>
+        </w:rPr>
+        <w:t>A.prn</w:t>
+      </w:r>
+      <w:proofErr w:type="spellEnd"/>
     </w:p>
     <w:p>
       <w:pPr>
@@ -1751,11 +2535,37 @@
       <w:pPr>
         <w:spacing w:after="0" w:line="240" w:lineRule="auto"/>
       </w:pPr>
-      <w:r>
-        <w:t>ArrayList&lt;Branch&gt; tree = new FileTreeBuilder().traverse(</w:t>
-      </w:r>
-      <w:r>
-        <w:t>Path.of("C:</w:t>
+      <w:proofErr w:type="spellStart"/>
+      <w:r>
+        <w:t>ArrayList</w:t>
+      </w:r>
+      <w:proofErr w:type="spellEnd"/>
+      <w:r>
+        <w:t xml:space="preserve">&lt;Branch&gt; tree = new </w:t>
+      </w:r>
+      <w:proofErr w:type="spellStart"/>
+      <w:r>
+        <w:t>FileTreeBuilder</w:t>
+      </w:r>
+      <w:proofErr w:type="spellEnd"/>
+      <w:r>
+        <w:t>(</w:t>
+      </w:r>
+      <w:proofErr w:type="gramStart"/>
+      <w:r>
+        <w:t>).traverse</w:t>
+      </w:r>
+      <w:proofErr w:type="gramEnd"/>
+      <w:r>
+        <w:t>(</w:t>
+      </w:r>
+      <w:proofErr w:type="spellStart"/>
+      <w:r>
+        <w:t>Path.of</w:t>
+      </w:r>
+      <w:proofErr w:type="spellEnd"/>
+      <w:r>
+        <w:t>("C:</w:t>
       </w:r>
       <w:r>
         <w:t>\</w:t>
@@ -1837,6 +2647,7 @@
                 <w:bCs/>
               </w:rPr>
             </w:pPr>
+            <w:proofErr w:type="spellStart"/>
             <w:r>
               <w:rPr>
                 <w:b/>
@@ -1844,6 +2655,7 @@
               </w:rPr>
               <w:t>relativeDirectory</w:t>
             </w:r>
+            <w:proofErr w:type="spellEnd"/>
           </w:p>
         </w:tc>
         <w:tc>
@@ -1858,6 +2670,7 @@
             <w:gridSpan w:val="3"/>
           </w:tcPr>
           <w:p>
+            <w:proofErr w:type="spellStart"/>
             <w:r>
               <w:rPr>
                 <w:b/>
@@ -1865,6 +2678,7 @@
               </w:rPr>
               <w:t>fileInfoList</w:t>
             </w:r>
+            <w:proofErr w:type="spellEnd"/>
           </w:p>
         </w:tc>
       </w:tr>
@@ -1939,9 +2753,11 @@
             <w:tcW w:w="1378" w:type="dxa"/>
           </w:tcPr>
           <w:p>
+            <w:proofErr w:type="spellStart"/>
             <w:r>
               <w:t>A.prn</w:t>
             </w:r>
+            <w:proofErr w:type="spellEnd"/>
           </w:p>
         </w:tc>
         <w:tc>
@@ -1972,7 +2788,6 @@
           </w:tcPr>
           <w:p>
             <w:r>
-              <w:lastRenderedPageBreak/>
               <w:t>MID2</w:t>
             </w:r>
           </w:p>
@@ -2138,6 +2953,119 @@
     </w:lvl>
   </w:abstractNum>
   <w:abstractNum w:abstractNumId="1" w15:restartNumberingAfterBreak="0">
+    <w:nsid w:val="04636AD1"/>
+    <w:multiLevelType w:val="hybridMultilevel"/>
+    <w:tmpl w:val="3BB609F4"/>
+    <w:lvl w:ilvl="0" w:tplc="04090001">
+      <w:start w:val="1"/>
+      <w:numFmt w:val="bullet"/>
+      <w:lvlText w:val=""/>
+      <w:lvlJc w:val="left"/>
+      <w:pPr>
+        <w:ind w:left="720" w:hanging="360"/>
+      </w:pPr>
+      <w:rPr>
+        <w:rFonts w:ascii="Symbol" w:hAnsi="Symbol" w:hint="default"/>
+      </w:rPr>
+    </w:lvl>
+    <w:lvl w:ilvl="1" w:tplc="04090003" w:tentative="1">
+      <w:start w:val="1"/>
+      <w:numFmt w:val="bullet"/>
+      <w:lvlText w:val="o"/>
+      <w:lvlJc w:val="left"/>
+      <w:pPr>
+        <w:ind w:left="1440" w:hanging="360"/>
+      </w:pPr>
+      <w:rPr>
+        <w:rFonts w:ascii="Courier New" w:hAnsi="Courier New" w:cs="Courier New" w:hint="default"/>
+      </w:rPr>
+    </w:lvl>
+    <w:lvl w:ilvl="2" w:tplc="04090005" w:tentative="1">
+      <w:start w:val="1"/>
+      <w:numFmt w:val="bullet"/>
+      <w:lvlText w:val=""/>
+      <w:lvlJc w:val="left"/>
+      <w:pPr>
+        <w:ind w:left="2160" w:hanging="360"/>
+      </w:pPr>
+      <w:rPr>
+        <w:rFonts w:ascii="Wingdings" w:hAnsi="Wingdings" w:hint="default"/>
+      </w:rPr>
+    </w:lvl>
+    <w:lvl w:ilvl="3" w:tplc="04090001" w:tentative="1">
+      <w:start w:val="1"/>
+      <w:numFmt w:val="bullet"/>
+      <w:lvlText w:val=""/>
+      <w:lvlJc w:val="left"/>
+      <w:pPr>
+        <w:ind w:left="2880" w:hanging="360"/>
+      </w:pPr>
+      <w:rPr>
+        <w:rFonts w:ascii="Symbol" w:hAnsi="Symbol" w:hint="default"/>
+      </w:rPr>
+    </w:lvl>
+    <w:lvl w:ilvl="4" w:tplc="04090003" w:tentative="1">
+      <w:start w:val="1"/>
+      <w:numFmt w:val="bullet"/>
+      <w:lvlText w:val="o"/>
+      <w:lvlJc w:val="left"/>
+      <w:pPr>
+        <w:ind w:left="3600" w:hanging="360"/>
+      </w:pPr>
+      <w:rPr>
+        <w:rFonts w:ascii="Courier New" w:hAnsi="Courier New" w:cs="Courier New" w:hint="default"/>
+      </w:rPr>
+    </w:lvl>
+    <w:lvl w:ilvl="5" w:tplc="04090005" w:tentative="1">
+      <w:start w:val="1"/>
+      <w:numFmt w:val="bullet"/>
+      <w:lvlText w:val=""/>
+      <w:lvlJc w:val="left"/>
+      <w:pPr>
+        <w:ind w:left="4320" w:hanging="360"/>
+      </w:pPr>
+      <w:rPr>
+        <w:rFonts w:ascii="Wingdings" w:hAnsi="Wingdings" w:hint="default"/>
+      </w:rPr>
+    </w:lvl>
+    <w:lvl w:ilvl="6" w:tplc="04090001" w:tentative="1">
+      <w:start w:val="1"/>
+      <w:numFmt w:val="bullet"/>
+      <w:lvlText w:val=""/>
+      <w:lvlJc w:val="left"/>
+      <w:pPr>
+        <w:ind w:left="5040" w:hanging="360"/>
+      </w:pPr>
+      <w:rPr>
+        <w:rFonts w:ascii="Symbol" w:hAnsi="Symbol" w:hint="default"/>
+      </w:rPr>
+    </w:lvl>
+    <w:lvl w:ilvl="7" w:tplc="04090003" w:tentative="1">
+      <w:start w:val="1"/>
+      <w:numFmt w:val="bullet"/>
+      <w:lvlText w:val="o"/>
+      <w:lvlJc w:val="left"/>
+      <w:pPr>
+        <w:ind w:left="5760" w:hanging="360"/>
+      </w:pPr>
+      <w:rPr>
+        <w:rFonts w:ascii="Courier New" w:hAnsi="Courier New" w:cs="Courier New" w:hint="default"/>
+      </w:rPr>
+    </w:lvl>
+    <w:lvl w:ilvl="8" w:tplc="04090005" w:tentative="1">
+      <w:start w:val="1"/>
+      <w:numFmt w:val="bullet"/>
+      <w:lvlText w:val=""/>
+      <w:lvlJc w:val="left"/>
+      <w:pPr>
+        <w:ind w:left="6480" w:hanging="360"/>
+      </w:pPr>
+      <w:rPr>
+        <w:rFonts w:ascii="Wingdings" w:hAnsi="Wingdings" w:hint="default"/>
+      </w:rPr>
+    </w:lvl>
+  </w:abstractNum>
+  <w:abstractNum w:abstractNumId="2" w15:restartNumberingAfterBreak="0">
     <w:nsid w:val="19296AC7"/>
     <w:multiLevelType w:val="hybridMultilevel"/>
     <w:tmpl w:val="DB026374"/>
@@ -2250,7 +3178,7 @@
       </w:rPr>
     </w:lvl>
   </w:abstractNum>
-  <w:abstractNum w:abstractNumId="2" w15:restartNumberingAfterBreak="0">
+  <w:abstractNum w:abstractNumId="3" w15:restartNumberingAfterBreak="0">
     <w:nsid w:val="3A2A191E"/>
     <w:multiLevelType w:val="hybridMultilevel"/>
     <w:tmpl w:val="9A7C25E2"/>
@@ -2363,7 +3291,120 @@
       </w:rPr>
     </w:lvl>
   </w:abstractNum>
-  <w:abstractNum w:abstractNumId="3" w15:restartNumberingAfterBreak="0">
+  <w:abstractNum w:abstractNumId="4" w15:restartNumberingAfterBreak="0">
+    <w:nsid w:val="3F446184"/>
+    <w:multiLevelType w:val="hybridMultilevel"/>
+    <w:tmpl w:val="AAD42892"/>
+    <w:lvl w:ilvl="0" w:tplc="04090001">
+      <w:start w:val="1"/>
+      <w:numFmt w:val="bullet"/>
+      <w:lvlText w:val=""/>
+      <w:lvlJc w:val="left"/>
+      <w:pPr>
+        <w:ind w:left="720" w:hanging="360"/>
+      </w:pPr>
+      <w:rPr>
+        <w:rFonts w:ascii="Symbol" w:hAnsi="Symbol" w:hint="default"/>
+      </w:rPr>
+    </w:lvl>
+    <w:lvl w:ilvl="1" w:tplc="04090003" w:tentative="1">
+      <w:start w:val="1"/>
+      <w:numFmt w:val="bullet"/>
+      <w:lvlText w:val="o"/>
+      <w:lvlJc w:val="left"/>
+      <w:pPr>
+        <w:ind w:left="1440" w:hanging="360"/>
+      </w:pPr>
+      <w:rPr>
+        <w:rFonts w:ascii="Courier New" w:hAnsi="Courier New" w:cs="Courier New" w:hint="default"/>
+      </w:rPr>
+    </w:lvl>
+    <w:lvl w:ilvl="2" w:tplc="04090005" w:tentative="1">
+      <w:start w:val="1"/>
+      <w:numFmt w:val="bullet"/>
+      <w:lvlText w:val=""/>
+      <w:lvlJc w:val="left"/>
+      <w:pPr>
+        <w:ind w:left="2160" w:hanging="360"/>
+      </w:pPr>
+      <w:rPr>
+        <w:rFonts w:ascii="Wingdings" w:hAnsi="Wingdings" w:hint="default"/>
+      </w:rPr>
+    </w:lvl>
+    <w:lvl w:ilvl="3" w:tplc="04090001" w:tentative="1">
+      <w:start w:val="1"/>
+      <w:numFmt w:val="bullet"/>
+      <w:lvlText w:val=""/>
+      <w:lvlJc w:val="left"/>
+      <w:pPr>
+        <w:ind w:left="2880" w:hanging="360"/>
+      </w:pPr>
+      <w:rPr>
+        <w:rFonts w:ascii="Symbol" w:hAnsi="Symbol" w:hint="default"/>
+      </w:rPr>
+    </w:lvl>
+    <w:lvl w:ilvl="4" w:tplc="04090003" w:tentative="1">
+      <w:start w:val="1"/>
+      <w:numFmt w:val="bullet"/>
+      <w:lvlText w:val="o"/>
+      <w:lvlJc w:val="left"/>
+      <w:pPr>
+        <w:ind w:left="3600" w:hanging="360"/>
+      </w:pPr>
+      <w:rPr>
+        <w:rFonts w:ascii="Courier New" w:hAnsi="Courier New" w:cs="Courier New" w:hint="default"/>
+      </w:rPr>
+    </w:lvl>
+    <w:lvl w:ilvl="5" w:tplc="04090005" w:tentative="1">
+      <w:start w:val="1"/>
+      <w:numFmt w:val="bullet"/>
+      <w:lvlText w:val=""/>
+      <w:lvlJc w:val="left"/>
+      <w:pPr>
+        <w:ind w:left="4320" w:hanging="360"/>
+      </w:pPr>
+      <w:rPr>
+        <w:rFonts w:ascii="Wingdings" w:hAnsi="Wingdings" w:hint="default"/>
+      </w:rPr>
+    </w:lvl>
+    <w:lvl w:ilvl="6" w:tplc="04090001" w:tentative="1">
+      <w:start w:val="1"/>
+      <w:numFmt w:val="bullet"/>
+      <w:lvlText w:val=""/>
+      <w:lvlJc w:val="left"/>
+      <w:pPr>
+        <w:ind w:left="5040" w:hanging="360"/>
+      </w:pPr>
+      <w:rPr>
+        <w:rFonts w:ascii="Symbol" w:hAnsi="Symbol" w:hint="default"/>
+      </w:rPr>
+    </w:lvl>
+    <w:lvl w:ilvl="7" w:tplc="04090003" w:tentative="1">
+      <w:start w:val="1"/>
+      <w:numFmt w:val="bullet"/>
+      <w:lvlText w:val="o"/>
+      <w:lvlJc w:val="left"/>
+      <w:pPr>
+        <w:ind w:left="5760" w:hanging="360"/>
+      </w:pPr>
+      <w:rPr>
+        <w:rFonts w:ascii="Courier New" w:hAnsi="Courier New" w:cs="Courier New" w:hint="default"/>
+      </w:rPr>
+    </w:lvl>
+    <w:lvl w:ilvl="8" w:tplc="04090005" w:tentative="1">
+      <w:start w:val="1"/>
+      <w:numFmt w:val="bullet"/>
+      <w:lvlText w:val=""/>
+      <w:lvlJc w:val="left"/>
+      <w:pPr>
+        <w:ind w:left="6480" w:hanging="360"/>
+      </w:pPr>
+      <w:rPr>
+        <w:rFonts w:ascii="Wingdings" w:hAnsi="Wingdings" w:hint="default"/>
+      </w:rPr>
+    </w:lvl>
+  </w:abstractNum>
+  <w:abstractNum w:abstractNumId="5" w15:restartNumberingAfterBreak="0">
     <w:nsid w:val="46FE4CEB"/>
     <w:multiLevelType w:val="hybridMultilevel"/>
     <w:tmpl w:val="265E5E5A"/>
@@ -2476,7 +3517,120 @@
       </w:rPr>
     </w:lvl>
   </w:abstractNum>
-  <w:abstractNum w:abstractNumId="4" w15:restartNumberingAfterBreak="0">
+  <w:abstractNum w:abstractNumId="6" w15:restartNumberingAfterBreak="0">
+    <w:nsid w:val="4AEB5B1E"/>
+    <w:multiLevelType w:val="hybridMultilevel"/>
+    <w:tmpl w:val="45264630"/>
+    <w:lvl w:ilvl="0" w:tplc="04090001">
+      <w:start w:val="1"/>
+      <w:numFmt w:val="bullet"/>
+      <w:lvlText w:val=""/>
+      <w:lvlJc w:val="left"/>
+      <w:pPr>
+        <w:ind w:left="720" w:hanging="360"/>
+      </w:pPr>
+      <w:rPr>
+        <w:rFonts w:ascii="Symbol" w:hAnsi="Symbol" w:hint="default"/>
+      </w:rPr>
+    </w:lvl>
+    <w:lvl w:ilvl="1" w:tplc="04090003" w:tentative="1">
+      <w:start w:val="1"/>
+      <w:numFmt w:val="bullet"/>
+      <w:lvlText w:val="o"/>
+      <w:lvlJc w:val="left"/>
+      <w:pPr>
+        <w:ind w:left="1440" w:hanging="360"/>
+      </w:pPr>
+      <w:rPr>
+        <w:rFonts w:ascii="Courier New" w:hAnsi="Courier New" w:cs="Courier New" w:hint="default"/>
+      </w:rPr>
+    </w:lvl>
+    <w:lvl w:ilvl="2" w:tplc="04090005" w:tentative="1">
+      <w:start w:val="1"/>
+      <w:numFmt w:val="bullet"/>
+      <w:lvlText w:val=""/>
+      <w:lvlJc w:val="left"/>
+      <w:pPr>
+        <w:ind w:left="2160" w:hanging="360"/>
+      </w:pPr>
+      <w:rPr>
+        <w:rFonts w:ascii="Wingdings" w:hAnsi="Wingdings" w:hint="default"/>
+      </w:rPr>
+    </w:lvl>
+    <w:lvl w:ilvl="3" w:tplc="04090001" w:tentative="1">
+      <w:start w:val="1"/>
+      <w:numFmt w:val="bullet"/>
+      <w:lvlText w:val=""/>
+      <w:lvlJc w:val="left"/>
+      <w:pPr>
+        <w:ind w:left="2880" w:hanging="360"/>
+      </w:pPr>
+      <w:rPr>
+        <w:rFonts w:ascii="Symbol" w:hAnsi="Symbol" w:hint="default"/>
+      </w:rPr>
+    </w:lvl>
+    <w:lvl w:ilvl="4" w:tplc="04090003" w:tentative="1">
+      <w:start w:val="1"/>
+      <w:numFmt w:val="bullet"/>
+      <w:lvlText w:val="o"/>
+      <w:lvlJc w:val="left"/>
+      <w:pPr>
+        <w:ind w:left="3600" w:hanging="360"/>
+      </w:pPr>
+      <w:rPr>
+        <w:rFonts w:ascii="Courier New" w:hAnsi="Courier New" w:cs="Courier New" w:hint="default"/>
+      </w:rPr>
+    </w:lvl>
+    <w:lvl w:ilvl="5" w:tplc="04090005" w:tentative="1">
+      <w:start w:val="1"/>
+      <w:numFmt w:val="bullet"/>
+      <w:lvlText w:val=""/>
+      <w:lvlJc w:val="left"/>
+      <w:pPr>
+        <w:ind w:left="4320" w:hanging="360"/>
+      </w:pPr>
+      <w:rPr>
+        <w:rFonts w:ascii="Wingdings" w:hAnsi="Wingdings" w:hint="default"/>
+      </w:rPr>
+    </w:lvl>
+    <w:lvl w:ilvl="6" w:tplc="04090001" w:tentative="1">
+      <w:start w:val="1"/>
+      <w:numFmt w:val="bullet"/>
+      <w:lvlText w:val=""/>
+      <w:lvlJc w:val="left"/>
+      <w:pPr>
+        <w:ind w:left="5040" w:hanging="360"/>
+      </w:pPr>
+      <w:rPr>
+        <w:rFonts w:ascii="Symbol" w:hAnsi="Symbol" w:hint="default"/>
+      </w:rPr>
+    </w:lvl>
+    <w:lvl w:ilvl="7" w:tplc="04090003" w:tentative="1">
+      <w:start w:val="1"/>
+      <w:numFmt w:val="bullet"/>
+      <w:lvlText w:val="o"/>
+      <w:lvlJc w:val="left"/>
+      <w:pPr>
+        <w:ind w:left="5760" w:hanging="360"/>
+      </w:pPr>
+      <w:rPr>
+        <w:rFonts w:ascii="Courier New" w:hAnsi="Courier New" w:cs="Courier New" w:hint="default"/>
+      </w:rPr>
+    </w:lvl>
+    <w:lvl w:ilvl="8" w:tplc="04090005" w:tentative="1">
+      <w:start w:val="1"/>
+      <w:numFmt w:val="bullet"/>
+      <w:lvlText w:val=""/>
+      <w:lvlJc w:val="left"/>
+      <w:pPr>
+        <w:ind w:left="6480" w:hanging="360"/>
+      </w:pPr>
+      <w:rPr>
+        <w:rFonts w:ascii="Wingdings" w:hAnsi="Wingdings" w:hint="default"/>
+      </w:rPr>
+    </w:lvl>
+  </w:abstractNum>
+  <w:abstractNum w:abstractNumId="7" w15:restartNumberingAfterBreak="0">
     <w:nsid w:val="4DFB52AA"/>
     <w:multiLevelType w:val="hybridMultilevel"/>
     <w:tmpl w:val="F72A891A"/>
@@ -2589,7 +3743,7 @@
       </w:rPr>
     </w:lvl>
   </w:abstractNum>
-  <w:abstractNum w:abstractNumId="5" w15:restartNumberingAfterBreak="0">
+  <w:abstractNum w:abstractNumId="8" w15:restartNumberingAfterBreak="0">
     <w:nsid w:val="50201844"/>
     <w:multiLevelType w:val="hybridMultilevel"/>
     <w:tmpl w:val="1E82AB66"/>
@@ -2702,7 +3856,7 @@
       </w:rPr>
     </w:lvl>
   </w:abstractNum>
-  <w:abstractNum w:abstractNumId="6" w15:restartNumberingAfterBreak="0">
+  <w:abstractNum w:abstractNumId="9" w15:restartNumberingAfterBreak="0">
     <w:nsid w:val="6FBD767F"/>
     <w:multiLevelType w:val="multilevel"/>
     <w:tmpl w:val="723CFD2C"/>
@@ -2851,7 +4005,7 @@
       </w:rPr>
     </w:lvl>
   </w:abstractNum>
-  <w:abstractNum w:abstractNumId="7" w15:restartNumberingAfterBreak="0">
+  <w:abstractNum w:abstractNumId="10" w15:restartNumberingAfterBreak="0">
     <w:nsid w:val="6FC65755"/>
     <w:multiLevelType w:val="hybridMultilevel"/>
     <w:tmpl w:val="4594B63C"/>
@@ -2965,28 +4119,37 @@
     </w:lvl>
   </w:abstractNum>
   <w:num w:numId="1" w16cid:durableId="1658997022">
-    <w:abstractNumId w:val="4"/>
+    <w:abstractNumId w:val="7"/>
   </w:num>
   <w:num w:numId="2" w16cid:durableId="1328559016">
-    <w:abstractNumId w:val="7"/>
+    <w:abstractNumId w:val="10"/>
   </w:num>
   <w:num w:numId="3" w16cid:durableId="359625957">
-    <w:abstractNumId w:val="5"/>
+    <w:abstractNumId w:val="8"/>
   </w:num>
   <w:num w:numId="4" w16cid:durableId="1481265909">
-    <w:abstractNumId w:val="2"/>
+    <w:abstractNumId w:val="3"/>
   </w:num>
   <w:num w:numId="5" w16cid:durableId="637957968">
     <w:abstractNumId w:val="0"/>
   </w:num>
   <w:num w:numId="6" w16cid:durableId="880288310">
-    <w:abstractNumId w:val="1"/>
+    <w:abstractNumId w:val="2"/>
   </w:num>
   <w:num w:numId="7" w16cid:durableId="1307130241">
-    <w:abstractNumId w:val="3"/>
+    <w:abstractNumId w:val="5"/>
   </w:num>
   <w:num w:numId="8" w16cid:durableId="140654033">
+    <w:abstractNumId w:val="9"/>
+  </w:num>
+  <w:num w:numId="9" w16cid:durableId="1068766100">
+    <w:abstractNumId w:val="4"/>
+  </w:num>
+  <w:num w:numId="10" w16cid:durableId="522745532">
     <w:abstractNumId w:val="6"/>
+  </w:num>
+  <w:num w:numId="11" w16cid:durableId="968585973">
+    <w:abstractNumId w:val="1"/>
   </w:num>
 </w:numbering>
 </file>
@@ -3594,7 +4757,6 @@
   <w:style w:type="character" w:default="1" w:styleId="DefaultParagraphFont">
     <w:name w:val="Default Paragraph Font"/>
     <w:uiPriority w:val="1"/>
-    <w:semiHidden/>
     <w:unhideWhenUsed/>
   </w:style>
   <w:style w:type="table" w:default="1" w:styleId="TableNormal">

</xml_diff>